<commit_message>
v1.3.6: Updates to standardise formatting and terminology
</commit_message>
<xml_diff>
--- a/static/content/files/Blueprint Essential Eight Template.docx
+++ b/static/content/files/Blueprint Essential Eight Template.docx
@@ -15,7 +15,7 @@
         <w:pStyle w:val="Subtitle"/>
       </w:pPr>
       <w:r>
-        <w:t xml:space="preserve">This template provides the content of ASD’s Essential Eight Maturity Model as advised on ASD’s Blueprint for Secure Cloud. Users can use their own branding. Users should remove or add sections relevant to their documentation requirement. Delete this and all other pre-populated instructions from the final version of your report.</w:t>
+        <w:t xml:space="preserve">This template provides the content of ASD’s Essential Eight Maturity Model as advised on ASD’s Blueprint for Secure Cloud. Users can use their own branding. users should remove or add sections relevant to their documentation requirement. Delete this and all other pre-populated instructions from the final version of your report.</w:t>
       </w:r>
     </w:p>
     <w:sdt>
@@ -140,6 +140,19 @@
           </w:p>
         </w:tc>
       </w:tr>
+      <w:tr>
+        <w:tc>
+          <w:tcPr/>
+          <w:p>
+            <w:pPr>
+              <w:pStyle w:val="BodyText"/>
+            </w:pPr>
+            <w:r>
+              <w:t xml:space="preserve">{{% download file= %}} Download the Blueprint Essential Eight Template (.docx) {{% /download %}}</w:t>
+            </w:r>
+          </w:p>
+        </w:tc>
+      </w:tr>
     </w:tbl>
     <w:p/>
     <w:tbl>
@@ -635,32 +648,6 @@
                 </w:p>
               </w:tc>
             </w:tr>
-            <w:tr>
-              <w:tc>
-                <w:tcPr/>
-                <w:p>
-                  <w:pPr>
-                    <w:pStyle w:val="Compact"/>
-                  </w:pPr>
-                </w:p>
-              </w:tc>
-              <w:tc>
-                <w:tcPr/>
-                <w:p>
-                  <w:pPr>
-                    <w:pStyle w:val="Compact"/>
-                  </w:pPr>
-                </w:p>
-              </w:tc>
-              <w:tc>
-                <w:tcPr/>
-                <w:p>
-                  <w:pPr>
-                    <w:pStyle w:val="Compact"/>
-                  </w:pPr>
-                </w:p>
-              </w:tc>
-            </w:tr>
           </w:tbl>
           <w:p/>
         </w:tc>
@@ -682,13 +669,13 @@
       </w:r>
     </w:p>
     <w:bookmarkEnd w:id="20"/>
-    <w:bookmarkStart w:id="39" w:name="Xf7035f6e8b52d29e1be002bce433d7d93f5efd0"/>
+    <w:bookmarkStart w:id="40" w:name="Xf7035f6e8b52d29e1be002bce433d7d93f5efd0"/>
     <w:p>
       <w:pPr>
         <w:pStyle w:val="Heading1"/>
       </w:pPr>
       <w:r>
-        <w:t xml:space="preserve">Patch Applications</w:t>
+        <w:t xml:space="preserve">Patch applications</w:t>
       </w:r>
     </w:p>
     <w:tbl>
@@ -742,7 +729,7 @@
               <w:pStyle w:val="BodyText"/>
             </w:pPr>
             <w:r>
-              <w:t xml:space="preserve">The Essential Eight sections of a System Security Plan (SSP) should document the Essential Eight Maturity levels associated with implementation of a system. As with other sections of the SSP, information in this section should be documented according to the relevant controls outlined in ASD’s ISM and the SSP Annex.</w:t>
+              <w:t xml:space="preserve">The Essential Eight sections of a System Security Plan (SSP) should document the Essential Eight maturity levels associated with implementation of a system. As with other sections of the SSP, information in this section should be documented according to the relevant controls outlined in ASD’s ISM and the SSP Annex.</w:t>
             </w:r>
           </w:p>
         </w:tc>
@@ -768,7 +755,7 @@
               <w:pStyle w:val="BodyText"/>
             </w:pPr>
             <w:r>
-              <w:t xml:space="preserve">When completing the below template, organisations should insert and update information where relevant to ensure it accurately represents the Essential Eight Maturity levels associated with implementation of their system. When complete, remove any instructional boxes throughout.</w:t>
+              <w:t xml:space="preserve">When completing the below template, organisations should insert and update information where relevant to ensure it accurately represents the Essential Eight maturity levels associated with implementation of their system. When complete, remove any instructional boxes throughout.</w:t>
             </w:r>
           </w:p>
         </w:tc>
@@ -869,7 +856,7 @@
                   <w:i/>
                   <w:iCs/>
                 </w:rPr>
-                <w:t xml:space="preserve">Essential Eight Maturity Model</w:t>
+                <w:t xml:space="preserve">Essential Eight maturity model</w:t>
               </w:r>
             </w:hyperlink>
             <w:r>
@@ -902,7 +889,7 @@
               <w:t xml:space="preserve"> </w:t>
             </w:r>
             <w:r>
-              <w:t xml:space="preserve">any particular Essential Eight Maturity levels, but rather assists organisations in designing and building systems to achieve their desired maturity level based on their own operating context.</w:t>
+              <w:t xml:space="preserve">any particular Essential Eight maturity levels, but rather assists organisations in designing and building systems to achieve their desired maturity level based on their own operating context.</w:t>
             </w:r>
           </w:p>
         </w:tc>
@@ -1118,7 +1105,7 @@
       </w:tr>
     </w:tbl>
     <w:bookmarkEnd w:id="24"/>
-    <w:bookmarkStart w:id="38" w:name="implementation"/>
+    <w:bookmarkStart w:id="39" w:name="implementation"/>
     <w:p>
       <w:pPr>
         <w:pStyle w:val="Heading2"/>
@@ -1993,7 +1980,7 @@
     </w:p>
     <w:bookmarkEnd w:id="28"/>
     <w:bookmarkEnd w:id="29"/>
-    <w:bookmarkStart w:id="33" w:name="patching"/>
+    <w:bookmarkStart w:id="34" w:name="patching"/>
     <w:p>
       <w:pPr>
         <w:pStyle w:val="Heading3"/>
@@ -2690,7 +2677,7 @@
         </w:tc>
       </w:tr>
     </w:tbl>
-    <w:bookmarkStart w:id="30" w:name="windows-endpoints-1"/>
+    <w:bookmarkStart w:id="31" w:name="windows-endpoints-1"/>
     <w:p>
       <w:pPr>
         <w:pStyle w:val="Heading4"/>
@@ -2712,19 +2699,33 @@
         <w:pStyle w:val="BodyText"/>
       </w:pPr>
       <w:r>
-        <w:t xml:space="preserve">In accordance with the </w:t>
-      </w:r>
-      <w:r>
-        <w:rPr>
-          <w:rStyle w:val="VerbatimChar"/>
-        </w:rPr>
-        <w:t xml:space="preserve">&lt;SYSTEM-NAME&gt;</w:t>
+        <w:t xml:space="preserve">In accordance with the</w:t>
       </w:r>
       <w:r>
         <w:t xml:space="preserve"> </w:t>
       </w:r>
-      <w:r>
-        <w:t xml:space="preserve">Vulnerability and Patch Management Process,  vulnerabilities in office productivity suites, web browsers and their extensions, email clients, PDF software, Adobe Flash Player, and security products discovered by</w:t>
+      <w:hyperlink r:id="rId30">
+        <w:r>
+          <w:rPr>
+            <w:rStyle w:val="VerbatimChar"/>
+          </w:rPr>
+          <w:t xml:space="preserve">&lt;SYSTEM-NAME&gt;</w:t>
+        </w:r>
+        <w:r>
+          <w:rPr>
+            <w:rStyle w:val="Hyperlink"/>
+          </w:rPr>
+          <w:t xml:space="preserve"> </w:t>
+        </w:r>
+        <w:r>
+          <w:rPr>
+            <w:rStyle w:val="Hyperlink"/>
+          </w:rPr>
+          <w:t xml:space="preserve">Vulnerability and Patch Management Process</w:t>
+        </w:r>
+      </w:hyperlink>
+      <w:r>
+        <w:t xml:space="preserve">, vulnerabilities in office productivity suites, web browsers and their extensions, email clients, PDF software, Adobe Flash Player, and security products discovered by</w:t>
       </w:r>
       <w:r>
         <w:t xml:space="preserve"> </w:t>
@@ -2818,8 +2819,8 @@
         <w:t xml:space="preserve">&lt;INSERT ADDITIONAL INFORMATION AS APPROPRIATE&gt;</w:t>
       </w:r>
     </w:p>
-    <w:bookmarkEnd w:id="30"/>
-    <w:bookmarkStart w:id="31" w:name="hybrid-servers-1"/>
+    <w:bookmarkEnd w:id="31"/>
+    <w:bookmarkStart w:id="32" w:name="hybrid-servers-1"/>
     <w:p>
       <w:pPr>
         <w:pStyle w:val="Heading4"/>
@@ -2853,19 +2854,33 @@
         <w:pStyle w:val="BodyText"/>
       </w:pPr>
       <w:r>
-        <w:t xml:space="preserve">In accordance with the </w:t>
-      </w:r>
-      <w:r>
-        <w:rPr>
-          <w:rStyle w:val="VerbatimChar"/>
-        </w:rPr>
-        <w:t xml:space="preserve">&lt;SYSTEM-NAME&gt;</w:t>
+        <w:t xml:space="preserve">In accordance with the</w:t>
       </w:r>
       <w:r>
         <w:t xml:space="preserve"> </w:t>
       </w:r>
-      <w:r>
-        <w:t xml:space="preserve">Vulnerability and Patch Management Process,  vulnerabilities in web browsers and security products discovered by</w:t>
+      <w:hyperlink r:id="rId30">
+        <w:r>
+          <w:rPr>
+            <w:rStyle w:val="VerbatimChar"/>
+          </w:rPr>
+          <w:t xml:space="preserve">&lt;SYSTEM-NAME&gt;</w:t>
+        </w:r>
+        <w:r>
+          <w:rPr>
+            <w:rStyle w:val="Hyperlink"/>
+          </w:rPr>
+          <w:t xml:space="preserve"> </w:t>
+        </w:r>
+        <w:r>
+          <w:rPr>
+            <w:rStyle w:val="Hyperlink"/>
+          </w:rPr>
+          <w:t xml:space="preserve">Vulnerability and Patch Management Process</w:t>
+        </w:r>
+      </w:hyperlink>
+      <w:r>
+        <w:t xml:space="preserve">, vulnerabilities in web browsers and security products discovered by</w:t>
       </w:r>
       <w:r>
         <w:t xml:space="preserve"> </w:t>
@@ -2976,8 +2991,8 @@
         <w:t xml:space="preserve">&lt;INSERT ADDITIONAL INFORMATION AS APPROPRIATE&gt;</w:t>
       </w:r>
     </w:p>
-    <w:bookmarkEnd w:id="31"/>
-    <w:bookmarkStart w:id="32" w:name="servers-for-online-services-1"/>
+    <w:bookmarkEnd w:id="32"/>
+    <w:bookmarkStart w:id="33" w:name="servers-for-online-services-1"/>
     <w:p>
       <w:pPr>
         <w:pStyle w:val="Heading4"/>
@@ -3029,9 +3044,9 @@
         <w:t xml:space="preserve">&lt;INSERT ADDITIONAL INFORMATION AS APPROPRIATE&gt;</w:t>
       </w:r>
     </w:p>
-    <w:bookmarkEnd w:id="32"/>
     <w:bookmarkEnd w:id="33"/>
-    <w:bookmarkStart w:id="37" w:name="removal-of-unsupported-applications"/>
+    <w:bookmarkEnd w:id="34"/>
+    <w:bookmarkStart w:id="38" w:name="removal-of-unsupported-applications"/>
     <w:p>
       <w:pPr>
         <w:pStyle w:val="Heading3"/>
@@ -3097,7 +3112,7 @@
         </w:tc>
       </w:tr>
     </w:tbl>
-    <w:bookmarkStart w:id="34" w:name="windows-endpoints-2"/>
+    <w:bookmarkStart w:id="35" w:name="windows-endpoints-2"/>
     <w:p>
       <w:pPr>
         <w:pStyle w:val="Heading4"/>
@@ -3111,19 +3126,33 @@
         <w:pStyle w:val="FirstParagraph"/>
       </w:pPr>
       <w:r>
-        <w:t xml:space="preserve">In accordance with the </w:t>
-      </w:r>
-      <w:r>
-        <w:rPr>
-          <w:rStyle w:val="VerbatimChar"/>
-        </w:rPr>
-        <w:t xml:space="preserve">&lt;SYSTEM-NAME&gt;</w:t>
+        <w:t xml:space="preserve">In accordance with the</w:t>
       </w:r>
       <w:r>
         <w:t xml:space="preserve"> </w:t>
       </w:r>
-      <w:r>
-        <w:t xml:space="preserve">Vulnerability and Patch Management Process, </w:t>
+      <w:hyperlink r:id="rId30">
+        <w:r>
+          <w:rPr>
+            <w:rStyle w:val="VerbatimChar"/>
+          </w:rPr>
+          <w:t xml:space="preserve">&lt;SYSTEM-NAME&gt;</w:t>
+        </w:r>
+        <w:r>
+          <w:rPr>
+            <w:rStyle w:val="Hyperlink"/>
+          </w:rPr>
+          <w:t xml:space="preserve"> </w:t>
+        </w:r>
+        <w:r>
+          <w:rPr>
+            <w:rStyle w:val="Hyperlink"/>
+          </w:rPr>
+          <w:t xml:space="preserve">Vulnerability and Patch Management Process</w:t>
+        </w:r>
+      </w:hyperlink>
+      <w:r>
+        <w:t xml:space="preserve">,</w:t>
       </w:r>
       <w:r>
         <w:t xml:space="preserve"> </w:t>
@@ -3167,8 +3196,8 @@
         <w:t xml:space="preserve">&lt;INSERT ADDITIONAL INFORMATION AS APPROPRIATE&gt;</w:t>
       </w:r>
     </w:p>
-    <w:bookmarkEnd w:id="34"/>
-    <w:bookmarkStart w:id="35" w:name="hybrid-servers-2"/>
+    <w:bookmarkEnd w:id="35"/>
+    <w:bookmarkStart w:id="36" w:name="hybrid-servers-2"/>
     <w:p>
       <w:pPr>
         <w:pStyle w:val="Heading4"/>
@@ -3182,19 +3211,33 @@
         <w:pStyle w:val="FirstParagraph"/>
       </w:pPr>
       <w:r>
-        <w:t xml:space="preserve">In accordance with the </w:t>
-      </w:r>
-      <w:r>
-        <w:rPr>
-          <w:rStyle w:val="VerbatimChar"/>
-        </w:rPr>
-        <w:t xml:space="preserve">&lt;SYSTEM-NAME&gt;</w:t>
+        <w:t xml:space="preserve">In accordance with the</w:t>
       </w:r>
       <w:r>
         <w:t xml:space="preserve"> </w:t>
       </w:r>
-      <w:r>
-        <w:t xml:space="preserve">Vulnerability and Patch Management Process, </w:t>
+      <w:hyperlink r:id="rId30">
+        <w:r>
+          <w:rPr>
+            <w:rStyle w:val="VerbatimChar"/>
+          </w:rPr>
+          <w:t xml:space="preserve">&lt;SYSTEM-NAME&gt;</w:t>
+        </w:r>
+        <w:r>
+          <w:rPr>
+            <w:rStyle w:val="Hyperlink"/>
+          </w:rPr>
+          <w:t xml:space="preserve"> </w:t>
+        </w:r>
+        <w:r>
+          <w:rPr>
+            <w:rStyle w:val="Hyperlink"/>
+          </w:rPr>
+          <w:t xml:space="preserve">Vulnerability and Patch Management Process</w:t>
+        </w:r>
+      </w:hyperlink>
+      <w:r>
+        <w:t xml:space="preserve">,</w:t>
       </w:r>
       <w:r>
         <w:t xml:space="preserve"> </w:t>
@@ -3238,8 +3281,8 @@
         <w:t xml:space="preserve">&lt;INSERT ADDITIONAL INFORMATION AS APPROPRIATE&gt;</w:t>
       </w:r>
     </w:p>
-    <w:bookmarkEnd w:id="35"/>
-    <w:bookmarkStart w:id="36" w:name="servers-for-online-services-2"/>
+    <w:bookmarkEnd w:id="36"/>
+    <w:bookmarkStart w:id="37" w:name="servers-for-online-services-2"/>
     <w:p>
       <w:pPr>
         <w:pStyle w:val="Heading4"/>
@@ -3296,17 +3339,17 @@
         <w:br w:type="page"/>
       </w:r>
     </w:p>
-    <w:bookmarkEnd w:id="36"/>
     <w:bookmarkEnd w:id="37"/>
     <w:bookmarkEnd w:id="38"/>
     <w:bookmarkEnd w:id="39"/>
-    <w:bookmarkStart w:id="53" w:name="X7f8935d57e9d712b6f7e9437bb6f004434eaf85"/>
+    <w:bookmarkEnd w:id="40"/>
+    <w:bookmarkStart w:id="54" w:name="X7f8935d57e9d712b6f7e9437bb6f004434eaf85"/>
     <w:p>
       <w:pPr>
         <w:pStyle w:val="Heading1"/>
       </w:pPr>
       <w:r>
-        <w:t xml:space="preserve">Patch Operating Systems</w:t>
+        <w:t xml:space="preserve">Patch operating systems</w:t>
       </w:r>
     </w:p>
     <w:tbl>
@@ -3360,7 +3403,7 @@
               <w:pStyle w:val="BodyText"/>
             </w:pPr>
             <w:r>
-              <w:t xml:space="preserve">The Essential Eight sections of a System Security Plan (SSP) should document the Essential Eight Maturity levels associated with implementation of a system. As with other sections of the SSP, information in this section should be documented according to the relevant controls outlined in ASD’s ISM and the SSP Annex.</w:t>
+              <w:t xml:space="preserve">The Essential Eight sections of a System Security Plan (SSP) should document the Essential Eight maturity levels associated with implementation of a system. As with other sections of the SSP, information in this section should be documented according to the relevant controls outlined in ASD’s ISM and the SSP Annex.</w:t>
             </w:r>
           </w:p>
         </w:tc>
@@ -3386,7 +3429,7 @@
               <w:pStyle w:val="BodyText"/>
             </w:pPr>
             <w:r>
-              <w:t xml:space="preserve">When completing the below template, organisations should insert and update information where relevant to ensure it accurately represents the Essential Eight Maturity levels associated with implementation of their system. When complete, remove any instructional boxes throughout.</w:t>
+              <w:t xml:space="preserve">When completing the below template, organisations should insert and update information where relevant to ensure it accurately represents the Essential Eight maturity levels associated with implementation of their system. When complete, remove any instructional boxes throughout.</w:t>
             </w:r>
           </w:p>
         </w:tc>
@@ -3487,7 +3530,7 @@
                   <w:i/>
                   <w:iCs/>
                 </w:rPr>
-                <w:t xml:space="preserve">Essential Eight Maturity Model</w:t>
+                <w:t xml:space="preserve">Essential Eight maturity model</w:t>
               </w:r>
             </w:hyperlink>
             <w:r>
@@ -3520,13 +3563,13 @@
               <w:t xml:space="preserve"> </w:t>
             </w:r>
             <w:r>
-              <w:t xml:space="preserve">any particular Essential Eight Maturity levels, but rather assists organisations in designing and building systems to achieve their desired maturity level based on their own operating context.</w:t>
+              <w:t xml:space="preserve">any particular Essential Eight maturity levels, but rather assists organisations in designing and building systems to achieve their desired maturity level based on their own operating context.</w:t>
             </w:r>
           </w:p>
         </w:tc>
       </w:tr>
     </w:tbl>
-    <w:bookmarkStart w:id="40" w:name="applicability-1"/>
+    <w:bookmarkStart w:id="41" w:name="applicability-1"/>
     <w:p>
       <w:pPr>
         <w:pStyle w:val="Heading2"/>
@@ -3593,8 +3636,8 @@
         <w:t xml:space="preserve">&lt;INSERT ADDITIONAL INFORMATION AS APPROPRIATE&gt;</w:t>
       </w:r>
     </w:p>
-    <w:bookmarkEnd w:id="40"/>
-    <w:bookmarkStart w:id="41" w:name="maturity-level-1"/>
+    <w:bookmarkEnd w:id="41"/>
+    <w:bookmarkStart w:id="42" w:name="maturity-level-1"/>
     <w:p>
       <w:pPr>
         <w:pStyle w:val="Heading2"/>
@@ -3735,8 +3778,8 @@
         </w:tc>
       </w:tr>
     </w:tbl>
-    <w:bookmarkEnd w:id="41"/>
-    <w:bookmarkStart w:id="52" w:name="implementation-1"/>
+    <w:bookmarkEnd w:id="42"/>
+    <w:bookmarkStart w:id="53" w:name="implementation-1"/>
     <w:p>
       <w:pPr>
         <w:pStyle w:val="Heading2"/>
@@ -3745,7 +3788,7 @@
         <w:t xml:space="preserve">Implementation</w:t>
       </w:r>
     </w:p>
-    <w:bookmarkStart w:id="42" w:name="asset-discovery-1"/>
+    <w:bookmarkStart w:id="43" w:name="asset-discovery-1"/>
     <w:p>
       <w:pPr>
         <w:pStyle w:val="Heading3"/>
@@ -3896,8 +3939,8 @@
         <w:t xml:space="preserve">&lt;INSERT ADDITIONAL INFORMATION AS APPROPRIATE&gt;</w:t>
       </w:r>
     </w:p>
-    <w:bookmarkEnd w:id="42"/>
-    <w:bookmarkStart w:id="45" w:name="vulnerability-scanning-1"/>
+    <w:bookmarkEnd w:id="43"/>
+    <w:bookmarkStart w:id="46" w:name="vulnerability-scanning-1"/>
     <w:p>
       <w:pPr>
         <w:pStyle w:val="Heading3"/>
@@ -4513,7 +4556,7 @@
         <w:t xml:space="preserve">basis.</w:t>
       </w:r>
     </w:p>
-    <w:bookmarkStart w:id="43" w:name="windows-endpoints-3"/>
+    <w:bookmarkStart w:id="44" w:name="windows-endpoints-3"/>
     <w:p>
       <w:pPr>
         <w:pStyle w:val="Heading4"/>
@@ -4577,8 +4620,8 @@
         <w:t xml:space="preserve">&lt;INSERT ADDITIONAL INFORMATION AS APPROPRIATE&gt;</w:t>
       </w:r>
     </w:p>
-    <w:bookmarkEnd w:id="43"/>
-    <w:bookmarkStart w:id="44" w:name="hybrid-servers-3"/>
+    <w:bookmarkEnd w:id="44"/>
+    <w:bookmarkStart w:id="45" w:name="hybrid-servers-3"/>
     <w:p>
       <w:pPr>
         <w:pStyle w:val="Heading4"/>
@@ -4712,9 +4755,9 @@
         <w:t xml:space="preserve">&lt;INSERT ADDITIONAL INFORMATION AS APPROPRIATE&gt;</w:t>
       </w:r>
     </w:p>
-    <w:bookmarkEnd w:id="44"/>
     <w:bookmarkEnd w:id="45"/>
-    <w:bookmarkStart w:id="48" w:name="patching-1"/>
+    <w:bookmarkEnd w:id="46"/>
+    <w:bookmarkStart w:id="49" w:name="patching-1"/>
     <w:p>
       <w:pPr>
         <w:pStyle w:val="Heading3"/>
@@ -5508,6 +5551,60 @@
                 </w:p>
               </w:tc>
             </w:tr>
+            <w:tr>
+              <w:tc>
+                <w:tcPr/>
+                <w:p>
+                  <w:pPr>
+                    <w:pStyle w:val="Compact"/>
+                  </w:pPr>
+                </w:p>
+              </w:tc>
+              <w:tc>
+                <w:tcPr/>
+                <w:p>
+                  <w:pPr>
+                    <w:pStyle w:val="Compact"/>
+                  </w:pPr>
+                </w:p>
+              </w:tc>
+              <w:tc>
+                <w:tcPr/>
+                <w:p>
+                  <w:pPr>
+                    <w:pStyle w:val="Compact"/>
+                    <w:jc w:val="center"/>
+                  </w:pPr>
+                  <w:r>
+                    <w:t xml:space="preserve">No</w:t>
+                  </w:r>
+                </w:p>
+              </w:tc>
+              <w:tc>
+                <w:tcPr/>
+                <w:p>
+                  <w:pPr>
+                    <w:pStyle w:val="Compact"/>
+                    <w:jc w:val="center"/>
+                  </w:pPr>
+                  <w:r>
+                    <w:t xml:space="preserve">-</w:t>
+                  </w:r>
+                </w:p>
+              </w:tc>
+              <w:tc>
+                <w:tcPr/>
+                <w:p>
+                  <w:pPr>
+                    <w:pStyle w:val="Compact"/>
+                    <w:jc w:val="center"/>
+                  </w:pPr>
+                  <w:r>
+                    <w:t xml:space="preserve">1 Month</w:t>
+                  </w:r>
+                </w:p>
+              </w:tc>
+            </w:tr>
           </w:tbl>
           <w:p/>
         </w:tc>
@@ -5584,7 +5681,7 @@
         </w:tc>
       </w:tr>
     </w:tbl>
-    <w:bookmarkStart w:id="46" w:name="windows-endpoints-4"/>
+    <w:bookmarkStart w:id="47" w:name="windows-endpoints-4"/>
     <w:p>
       <w:pPr>
         <w:pStyle w:val="Heading4"/>
@@ -5606,19 +5703,33 @@
         <w:pStyle w:val="BodyText"/>
       </w:pPr>
       <w:r>
-        <w:t xml:space="preserve">In accordance with the </w:t>
-      </w:r>
-      <w:r>
-        <w:rPr>
-          <w:rStyle w:val="VerbatimChar"/>
-        </w:rPr>
-        <w:t xml:space="preserve">&lt;SYSTEM-NAME&gt;</w:t>
+        <w:t xml:space="preserve">In accordance with the</w:t>
       </w:r>
       <w:r>
         <w:t xml:space="preserve"> </w:t>
       </w:r>
-      <w:r>
-        <w:t xml:space="preserve">Vulnerability and Patch Management Process,  vulnerabilities in operating systems</w:t>
+      <w:hyperlink r:id="rId30">
+        <w:r>
+          <w:rPr>
+            <w:rStyle w:val="VerbatimChar"/>
+          </w:rPr>
+          <w:t xml:space="preserve">&lt;SYSTEM-NAME&gt;</w:t>
+        </w:r>
+        <w:r>
+          <w:rPr>
+            <w:rStyle w:val="Hyperlink"/>
+          </w:rPr>
+          <w:t xml:space="preserve"> </w:t>
+        </w:r>
+        <w:r>
+          <w:rPr>
+            <w:rStyle w:val="Hyperlink"/>
+          </w:rPr>
+          <w:t xml:space="preserve">Vulnerability and Patch Management Process</w:t>
+        </w:r>
+      </w:hyperlink>
+      <w:r>
+        <w:t xml:space="preserve">, vulnerabilities in operating systems</w:t>
       </w:r>
       <w:r>
         <w:rPr>
@@ -5689,8 +5800,8 @@
         <w:t xml:space="preserve">&lt;INSERT ADDITIONAL INFORMATION AS APPROPRIATE&gt;</w:t>
       </w:r>
     </w:p>
-    <w:bookmarkEnd w:id="46"/>
-    <w:bookmarkStart w:id="47" w:name="hybrid-servers-4"/>
+    <w:bookmarkEnd w:id="47"/>
+    <w:bookmarkStart w:id="48" w:name="hybrid-servers-4"/>
     <w:p>
       <w:pPr>
         <w:pStyle w:val="Heading4"/>
@@ -5736,19 +5847,33 @@
         <w:pStyle w:val="BodyText"/>
       </w:pPr>
       <w:r>
-        <w:t xml:space="preserve">In accordance with the </w:t>
-      </w:r>
-      <w:r>
-        <w:rPr>
-          <w:rStyle w:val="VerbatimChar"/>
-        </w:rPr>
-        <w:t xml:space="preserve">&lt;SYSTEM-NAME&gt;</w:t>
+        <w:t xml:space="preserve">In accordance with the</w:t>
       </w:r>
       <w:r>
         <w:t xml:space="preserve"> </w:t>
       </w:r>
-      <w:r>
-        <w:t xml:space="preserve">Vulnerability and Patch Management Process,  vulnerabilities in operating systems</w:t>
+      <w:hyperlink r:id="rId30">
+        <w:r>
+          <w:rPr>
+            <w:rStyle w:val="VerbatimChar"/>
+          </w:rPr>
+          <w:t xml:space="preserve">&lt;SYSTEM-NAME&gt;</w:t>
+        </w:r>
+        <w:r>
+          <w:rPr>
+            <w:rStyle w:val="Hyperlink"/>
+          </w:rPr>
+          <w:t xml:space="preserve"> </w:t>
+        </w:r>
+        <w:r>
+          <w:rPr>
+            <w:rStyle w:val="Hyperlink"/>
+          </w:rPr>
+          <w:t xml:space="preserve">Vulnerability and Patch Management Process</w:t>
+        </w:r>
+      </w:hyperlink>
+      <w:r>
+        <w:t xml:space="preserve">, vulnerabilities in operating systems</w:t>
       </w:r>
       <w:r>
         <w:rPr>
@@ -5819,9 +5944,9 @@
         <w:t xml:space="preserve">&lt;INSERT ADDITIONAL INFORMATION AS APPROPRIATE&gt;</w:t>
       </w:r>
     </w:p>
-    <w:bookmarkEnd w:id="47"/>
     <w:bookmarkEnd w:id="48"/>
-    <w:bookmarkStart w:id="51" w:name="removal-of-unsupported-operating-systems"/>
+    <w:bookmarkEnd w:id="49"/>
+    <w:bookmarkStart w:id="52" w:name="removal-of-unsupported-operating-systems"/>
     <w:p>
       <w:pPr>
         <w:pStyle w:val="Heading3"/>
@@ -5900,7 +6025,7 @@
         </w:tc>
       </w:tr>
     </w:tbl>
-    <w:bookmarkStart w:id="49" w:name="windows-endpoints-5"/>
+    <w:bookmarkStart w:id="50" w:name="windows-endpoints-5"/>
     <w:p>
       <w:pPr>
         <w:pStyle w:val="Heading4"/>
@@ -5914,19 +6039,33 @@
         <w:pStyle w:val="FirstParagraph"/>
       </w:pPr>
       <w:r>
-        <w:t xml:space="preserve">In accordance with the </w:t>
-      </w:r>
-      <w:r>
-        <w:rPr>
-          <w:rStyle w:val="VerbatimChar"/>
-        </w:rPr>
-        <w:t xml:space="preserve">&lt;SYSTEM-NAME&gt;</w:t>
+        <w:t xml:space="preserve">In accordance with the</w:t>
       </w:r>
       <w:r>
         <w:t xml:space="preserve"> </w:t>
       </w:r>
-      <w:r>
-        <w:t xml:space="preserve">Vulnerability and Patch Management Process, </w:t>
+      <w:hyperlink r:id="rId30">
+        <w:r>
+          <w:rPr>
+            <w:rStyle w:val="VerbatimChar"/>
+          </w:rPr>
+          <w:t xml:space="preserve">&lt;SYSTEM-NAME&gt;</w:t>
+        </w:r>
+        <w:r>
+          <w:rPr>
+            <w:rStyle w:val="Hyperlink"/>
+          </w:rPr>
+          <w:t xml:space="preserve"> </w:t>
+        </w:r>
+        <w:r>
+          <w:rPr>
+            <w:rStyle w:val="Hyperlink"/>
+          </w:rPr>
+          <w:t xml:space="preserve">Vulnerability and Patch Management Process</w:t>
+        </w:r>
+      </w:hyperlink>
+      <w:r>
+        <w:t xml:space="preserve">,</w:t>
       </w:r>
       <w:r>
         <w:t xml:space="preserve"> </w:t>
@@ -5955,8 +6094,8 @@
         <w:t xml:space="preserve">&lt;INSERT ADDITIONAL INFORMATION AS APPROPRIATE&gt;</w:t>
       </w:r>
     </w:p>
-    <w:bookmarkEnd w:id="49"/>
-    <w:bookmarkStart w:id="50" w:name="hybrid-servers-5"/>
+    <w:bookmarkEnd w:id="50"/>
+    <w:bookmarkStart w:id="51" w:name="hybrid-servers-5"/>
     <w:p>
       <w:pPr>
         <w:pStyle w:val="Heading4"/>
@@ -5970,19 +6109,33 @@
         <w:pStyle w:val="FirstParagraph"/>
       </w:pPr>
       <w:r>
-        <w:t xml:space="preserve">In accordance with the </w:t>
-      </w:r>
-      <w:r>
-        <w:rPr>
-          <w:rStyle w:val="VerbatimChar"/>
-        </w:rPr>
-        <w:t xml:space="preserve">&lt;SYSTEM-NAME&gt;</w:t>
+        <w:t xml:space="preserve">In accordance with the</w:t>
       </w:r>
       <w:r>
         <w:t xml:space="preserve"> </w:t>
       </w:r>
-      <w:r>
-        <w:t xml:space="preserve">Vulnerability and Patch Management Process, </w:t>
+      <w:hyperlink r:id="rId30">
+        <w:r>
+          <w:rPr>
+            <w:rStyle w:val="VerbatimChar"/>
+          </w:rPr>
+          <w:t xml:space="preserve">&lt;SYSTEM-NAME&gt;</w:t>
+        </w:r>
+        <w:r>
+          <w:rPr>
+            <w:rStyle w:val="Hyperlink"/>
+          </w:rPr>
+          <w:t xml:space="preserve"> </w:t>
+        </w:r>
+        <w:r>
+          <w:rPr>
+            <w:rStyle w:val="Hyperlink"/>
+          </w:rPr>
+          <w:t xml:space="preserve">Vulnerability and Patch Management Process</w:t>
+        </w:r>
+      </w:hyperlink>
+      <w:r>
+        <w:t xml:space="preserve">,</w:t>
       </w:r>
       <w:r>
         <w:t xml:space="preserve"> </w:t>
@@ -6016,17 +6169,17 @@
         <w:br w:type="page"/>
       </w:r>
     </w:p>
-    <w:bookmarkEnd w:id="50"/>
     <w:bookmarkEnd w:id="51"/>
     <w:bookmarkEnd w:id="52"/>
     <w:bookmarkEnd w:id="53"/>
-    <w:bookmarkStart w:id="61" w:name="X19f1148917f2a7b4139b547534c02b98e0db128"/>
+    <w:bookmarkEnd w:id="54"/>
+    <w:bookmarkStart w:id="63" w:name="X19f1148917f2a7b4139b547534c02b98e0db128"/>
     <w:p>
       <w:pPr>
         <w:pStyle w:val="Heading1"/>
       </w:pPr>
       <w:r>
-        <w:t xml:space="preserve">Multi-factor Authentication</w:t>
+        <w:t xml:space="preserve">Multi-factor authentication</w:t>
       </w:r>
     </w:p>
     <w:tbl>
@@ -6080,7 +6233,7 @@
               <w:pStyle w:val="BodyText"/>
             </w:pPr>
             <w:r>
-              <w:t xml:space="preserve">The Essential Eight sections of a System Security Plan (SSP) should document the Essential Eight Maturity levels associated with implementation of a system. As with other sections of the SSP, information in this section should be documented according to the relevant controls outlined in ASD’s ISM and the SSP Annex.</w:t>
+              <w:t xml:space="preserve">The Essential Eight sections of a System Security Plan (SSP) should document the Essential Eight maturity levels associated with implementation of a system. As with other sections of the SSP, information in this section should be documented according to the relevant controls outlined in ASD’s ISM and the SSP Annex.</w:t>
             </w:r>
           </w:p>
         </w:tc>
@@ -6106,7 +6259,7 @@
               <w:pStyle w:val="BodyText"/>
             </w:pPr>
             <w:r>
-              <w:t xml:space="preserve">When completing the below template, organisations should insert and update information where relevant to ensure it accurately represents the Essential Eight Maturity levels associated with implementation of their system. When complete, remove any instructional boxes throughout.</w:t>
+              <w:t xml:space="preserve">When completing the below template, organisations should insert and update information where relevant to ensure it accurately represents the Essential Eight maturity levels associated with implementation of their system. When complete, remove any instructional boxes throughout.</w:t>
             </w:r>
           </w:p>
         </w:tc>
@@ -6169,7 +6322,7 @@
             <w:r>
               <w:t xml:space="preserve"> </w:t>
             </w:r>
-            <w:hyperlink r:id="rId54">
+            <w:hyperlink r:id="rId55">
               <w:r>
                 <w:rPr>
                   <w:rStyle w:val="Hyperlink"/>
@@ -6207,7 +6360,7 @@
                   <w:i/>
                   <w:iCs/>
                 </w:rPr>
-                <w:t xml:space="preserve">Essential Eight Maturity Model</w:t>
+                <w:t xml:space="preserve">Essential Eight maturity model</w:t>
               </w:r>
             </w:hyperlink>
             <w:r>
@@ -6240,13 +6393,13 @@
               <w:t xml:space="preserve"> </w:t>
             </w:r>
             <w:r>
-              <w:t xml:space="preserve">any particular Essential Eight Maturity levels, but rather assists organisations in designing and building systems to achieve their desired maturity level based on their own operating context.</w:t>
+              <w:t xml:space="preserve">any particular Essential Eight maturity levels, but rather assists organisations in designing and building systems to achieve their desired maturity level based on their own operating context.</w:t>
             </w:r>
           </w:p>
         </w:tc>
       </w:tr>
     </w:tbl>
-    <w:bookmarkStart w:id="55" w:name="applicability-2"/>
+    <w:bookmarkStart w:id="56" w:name="applicability-2"/>
     <w:p>
       <w:pPr>
         <w:pStyle w:val="Heading2"/>
@@ -6336,8 +6489,8 @@
         <w:t xml:space="preserve">&lt;INSERT ADDITIONAL INFORMATION AS APPROPRIATE&gt;</w:t>
       </w:r>
     </w:p>
-    <w:bookmarkEnd w:id="55"/>
-    <w:bookmarkStart w:id="56" w:name="maturity-level-2"/>
+    <w:bookmarkEnd w:id="56"/>
+    <w:bookmarkStart w:id="57" w:name="maturity-level-2"/>
     <w:p>
       <w:pPr>
         <w:pStyle w:val="Heading2"/>
@@ -6478,8 +6631,8 @@
         </w:tc>
       </w:tr>
     </w:tbl>
-    <w:bookmarkEnd w:id="56"/>
-    <w:bookmarkStart w:id="60" w:name="implementation-2"/>
+    <w:bookmarkEnd w:id="57"/>
+    <w:bookmarkStart w:id="62" w:name="implementation-2"/>
     <w:p>
       <w:pPr>
         <w:pStyle w:val="Heading2"/>
@@ -6488,7 +6641,7 @@
         <w:t xml:space="preserve">Implementation</w:t>
       </w:r>
     </w:p>
-    <w:bookmarkStart w:id="57" w:name="authentication-methods-used"/>
+    <w:bookmarkStart w:id="59" w:name="authentication-methods-used"/>
     <w:p>
       <w:pPr>
         <w:pStyle w:val="Heading3"/>
@@ -6548,7 +6701,23 @@
               <w:pStyle w:val="BodyText"/>
             </w:pPr>
             <w:r>
-              <w:t xml:space="preserve">The Essential Eight Maturity Model requires that all MFA used is either:</w:t>
+              <w:t xml:space="preserve">The</w:t>
+            </w:r>
+            <w:r>
+              <w:t xml:space="preserve"> </w:t>
+            </w:r>
+            <w:r>
+              <w:rPr>
+                <w:i/>
+                <w:iCs/>
+              </w:rPr>
+              <w:t xml:space="preserve">Essential Eight maturity model</w:t>
+            </w:r>
+            <w:r>
+              <w:t xml:space="preserve"> </w:t>
+            </w:r>
+            <w:r>
+              <w:t xml:space="preserve">requires that all MFA used is either:</w:t>
             </w:r>
           </w:p>
         </w:tc>
@@ -7554,7 +7723,21 @@
               <w:pStyle w:val="BodyText"/>
             </w:pPr>
             <w:r>
-              <w:t xml:space="preserve">The use of Microsoft services constitutes user access to online services per the above table, which at Maturity Level two and three requires phishing-resistant multifactor authentication to be used. For consideration of options for authentication factors, see Blueprint Design: Authentication,  noting that use of the Microsoft Authenticator application meets a maximum of Maturity Level Three.</w:t>
+              <w:t xml:space="preserve">The use of Microsoft services constitutes user access to online services per the above table, which at Maturity Level two and three requires phishing-resistant multifactor authentication to be used. For consideration of options for authentication factors, see</w:t>
+            </w:r>
+            <w:r>
+              <w:t xml:space="preserve"> </w:t>
+            </w:r>
+            <w:hyperlink r:id="rId58">
+              <w:r>
+                <w:rPr>
+                  <w:rStyle w:val="Hyperlink"/>
+                </w:rPr>
+                <w:t xml:space="preserve">Blueprint Design: Authentication</w:t>
+              </w:r>
+            </w:hyperlink>
+            <w:r>
+              <w:t xml:space="preserve">, noting that use of the Microsoft Authenticator application meets a maximum of Maturity Level Three.</w:t>
             </w:r>
           </w:p>
         </w:tc>
@@ -7819,8 +8002,8 @@
         <w:t xml:space="preserve">&lt;INSERT ADDITIONAL INFORMATION AS APPROPRIATE&gt;</w:t>
       </w:r>
     </w:p>
-    <w:bookmarkEnd w:id="57"/>
-    <w:bookmarkStart w:id="58" w:name="logging"/>
+    <w:bookmarkEnd w:id="59"/>
+    <w:bookmarkStart w:id="60" w:name="logging"/>
     <w:p>
       <w:pPr>
         <w:pStyle w:val="Heading3"/>
@@ -8667,8 +8850,8 @@
         <w:t xml:space="preserve">&lt;INSERT ADDITIONAL INFORMATION AS APPROPRIATE&gt;</w:t>
       </w:r>
     </w:p>
-    <w:bookmarkEnd w:id="58"/>
-    <w:bookmarkStart w:id="59" w:name="monitoring-and-response"/>
+    <w:bookmarkEnd w:id="60"/>
+    <w:bookmarkStart w:id="61" w:name="monitoring-and-response"/>
     <w:p>
       <w:pPr>
         <w:pStyle w:val="Heading3"/>
@@ -8927,7 +9110,7 @@
               </w:numPr>
             </w:pPr>
             <w:r>
-              <w:t xml:space="preserve">cyber security events are analysed in a timely manner to identify cyber security incidents</w:t>
+              <w:t xml:space="preserve">cyber security incident response plan is enacted.</w:t>
             </w:r>
           </w:p>
           <w:p>
@@ -8939,7 +9122,7 @@
               </w:numPr>
             </w:pPr>
             <w:r>
-              <w:t xml:space="preserve">as soon as possible after a cyber security incident occurs or is discovered the:</w:t>
+              <w:t xml:space="preserve">incident is reported to the CISO, or one of their delegates</w:t>
             </w:r>
           </w:p>
           <w:p>
@@ -8951,19 +9134,24 @@
               </w:numPr>
             </w:pPr>
             <w:r>
-              <w:t xml:space="preserve">cyber security incident response plan is enacted.</w:t>
-            </w:r>
-          </w:p>
+              <w:t xml:space="preserve">incident is reported to ASD.</w:t>
+            </w:r>
+          </w:p>
+        </w:tc>
+      </w:tr>
+      <w:tr>
+        <w:tc>
+          <w:tcPr/>
           <w:p>
             <w:pPr>
               <w:pStyle w:val="Compact"/>
               <w:numPr>
                 <w:ilvl w:val="0"/>
-                <w:numId w:val="1005"/>
+                <w:numId w:val="1006"/>
               </w:numPr>
             </w:pPr>
             <w:r>
-              <w:t xml:space="preserve">incident is reported to the CISO, or one of their delegates</w:t>
+              <w:t xml:space="preserve">cyber security events are analysed in a timely manner to identify cyber security incidents</w:t>
             </w:r>
           </w:p>
           <w:p>
@@ -8971,11 +9159,11 @@
               <w:pStyle w:val="Compact"/>
               <w:numPr>
                 <w:ilvl w:val="0"/>
-                <w:numId w:val="1005"/>
+                <w:numId w:val="1006"/>
               </w:numPr>
             </w:pPr>
             <w:r>
-              <w:t xml:space="preserve">incident is reported to ASD.</w:t>
+              <w:t xml:space="preserve">as soon as possible after a cyber security incident occurs or is discovered the:</w:t>
             </w:r>
           </w:p>
         </w:tc>
@@ -9422,7 +9610,41 @@
         <w:t xml:space="preserve"> </w:t>
       </w:r>
       <w:r>
-        <w:t xml:space="preserve">has established a Security Operations Centre (SOC) to analyse cyber security events in a timely manner, a Cyber Security Incident Register  and Incident Response Plan  to facilitate the response to detected cyber security events in a timely and appropriate manner. This plan includes reporting all incidents to the</w:t>
+        <w:t xml:space="preserve">has established a Security Operations Centre (SOC) to analyse cyber security events in a timely manner, a</w:t>
+      </w:r>
+      <w:r>
+        <w:t xml:space="preserve"> </w:t>
+      </w:r>
+      <w:hyperlink r:id="rId30">
+        <w:r>
+          <w:rPr>
+            <w:rStyle w:val="Hyperlink"/>
+          </w:rPr>
+          <w:t xml:space="preserve">Cyber Security Incident Register</w:t>
+        </w:r>
+      </w:hyperlink>
+      <w:r>
+        <w:t xml:space="preserve"> </w:t>
+      </w:r>
+      <w:r>
+        <w:t xml:space="preserve">and</w:t>
+      </w:r>
+      <w:r>
+        <w:t xml:space="preserve"> </w:t>
+      </w:r>
+      <w:hyperlink r:id="rId30">
+        <w:r>
+          <w:rPr>
+            <w:rStyle w:val="Hyperlink"/>
+          </w:rPr>
+          <w:t xml:space="preserve">Incident Response Plan</w:t>
+        </w:r>
+      </w:hyperlink>
+      <w:r>
+        <w:t xml:space="preserve"> </w:t>
+      </w:r>
+      <w:r>
+        <w:t xml:space="preserve">to facilitate the response to detected cyber security events in a timely and appropriate manner. This plan includes reporting all incidents to the</w:t>
       </w:r>
       <w:r>
         <w:t xml:space="preserve"> </w:t>
@@ -9456,16 +9678,16 @@
         <w:br w:type="page"/>
       </w:r>
     </w:p>
-    <w:bookmarkEnd w:id="59"/>
-    <w:bookmarkEnd w:id="60"/>
     <w:bookmarkEnd w:id="61"/>
-    <w:bookmarkStart w:id="74" w:name="Xef0b89f8b2297a74a34fdf30567a233d39d149e"/>
+    <w:bookmarkEnd w:id="62"/>
+    <w:bookmarkEnd w:id="63"/>
+    <w:bookmarkStart w:id="77" w:name="Xef0b89f8b2297a74a34fdf30567a233d39d149e"/>
     <w:p>
       <w:pPr>
         <w:pStyle w:val="Heading1"/>
       </w:pPr>
       <w:r>
-        <w:t xml:space="preserve">Restrict Administrative Privileges</w:t>
+        <w:t xml:space="preserve">Restrict administrative privileges</w:t>
       </w:r>
     </w:p>
     <w:tbl>
@@ -9519,7 +9741,7 @@
               <w:pStyle w:val="BodyText"/>
             </w:pPr>
             <w:r>
-              <w:t xml:space="preserve">The Essential Eight sections of a System Security Plan (SSP) should document the Essential Eight Maturity levels associated with implementation of a system. As with other sections of the SSP, information in this section should be documented according to the relevant controls outlined in ASD’s ISM and the SSP Annex.</w:t>
+              <w:t xml:space="preserve">The Essential Eight sections of a System Security Plan (SSP) should document the Essential Eight maturity levels associated with implementation of a system. As with other sections of the SSP, information in this section should be documented according to the relevant controls outlined in ASD’s ISM and the SSP Annex.</w:t>
             </w:r>
           </w:p>
         </w:tc>
@@ -9545,7 +9767,7 @@
               <w:pStyle w:val="BodyText"/>
             </w:pPr>
             <w:r>
-              <w:t xml:space="preserve">When completing the below template, organisations should insert and update information where relevant to ensure it accurately represents the Essential Eight Maturity levels associated with implementation of their system. When complete, remove any instructional boxes throughout.</w:t>
+              <w:t xml:space="preserve">When completing the below template, organisations should insert and update information where relevant to ensure it accurately represents the Essential Eight maturity levels associated with implementation of their system. When complete, remove any instructional boxes throughout.</w:t>
             </w:r>
           </w:p>
         </w:tc>
@@ -9646,7 +9868,7 @@
                   <w:i/>
                   <w:iCs/>
                 </w:rPr>
-                <w:t xml:space="preserve">Essential Eight Maturity Model</w:t>
+                <w:t xml:space="preserve">Essential Eight maturity model</w:t>
               </w:r>
             </w:hyperlink>
             <w:r>
@@ -9679,13 +9901,13 @@
               <w:t xml:space="preserve"> </w:t>
             </w:r>
             <w:r>
-              <w:t xml:space="preserve">any particular Essential Eight Maturity levels, but rather assists organisations in designing and building systems to achieve their desired maturity level based on their own operating context.</w:t>
+              <w:t xml:space="preserve">any particular Essential Eight maturity levels, but rather assists organisations in designing and building systems to achieve their desired maturity level based on their own operating context.</w:t>
             </w:r>
           </w:p>
         </w:tc>
       </w:tr>
     </w:tbl>
-    <w:bookmarkStart w:id="62" w:name="applicability-3"/>
+    <w:bookmarkStart w:id="64" w:name="applicability-3"/>
     <w:p>
       <w:pPr>
         <w:pStyle w:val="Heading2"/>
@@ -9714,8 +9936,8 @@
         <w:t xml:space="preserve">.</w:t>
       </w:r>
     </w:p>
-    <w:bookmarkEnd w:id="62"/>
-    <w:bookmarkStart w:id="63" w:name="maturity-level-3"/>
+    <w:bookmarkEnd w:id="64"/>
+    <w:bookmarkStart w:id="65" w:name="maturity-level-3"/>
     <w:p>
       <w:pPr>
         <w:pStyle w:val="Heading2"/>
@@ -9856,8 +10078,8 @@
         </w:tc>
       </w:tr>
     </w:tbl>
-    <w:bookmarkEnd w:id="63"/>
-    <w:bookmarkStart w:id="73" w:name="implementation-3"/>
+    <w:bookmarkEnd w:id="65"/>
+    <w:bookmarkStart w:id="76" w:name="implementation-3"/>
     <w:p>
       <w:pPr>
         <w:pStyle w:val="Heading2"/>
@@ -9866,7 +10088,7 @@
         <w:t xml:space="preserve">Implementation</w:t>
       </w:r>
     </w:p>
-    <w:bookmarkStart w:id="64" w:name="privileged-access-requests"/>
+    <w:bookmarkStart w:id="66" w:name="privileged-access-requests"/>
     <w:p>
       <w:pPr>
         <w:pStyle w:val="Heading3"/>
@@ -10413,8 +10635,8 @@
         <w:t xml:space="preserve">&lt;DETAIL PROCESSES FOR PRIVILEGED ACCESS REQUESTS AS APPROPRIATE&gt;</w:t>
       </w:r>
     </w:p>
-    <w:bookmarkEnd w:id="64"/>
-    <w:bookmarkStart w:id="67" w:name="operating-environments"/>
+    <w:bookmarkEnd w:id="66"/>
+    <w:bookmarkStart w:id="69" w:name="operating-environments"/>
     <w:p>
       <w:pPr>
         <w:pStyle w:val="Heading3"/>
@@ -10924,7 +11146,7 @@
         </w:tc>
       </w:tr>
     </w:tbl>
-    <w:bookmarkStart w:id="65" w:name="unprivileged-operating-environment"/>
+    <w:bookmarkStart w:id="67" w:name="unprivileged-operating-environment"/>
     <w:p>
       <w:pPr>
         <w:pStyle w:val="Heading4"/>
@@ -10961,8 +11183,8 @@
         <w:t xml:space="preserve">&lt;INSERT ADDITIONAL INFORMATION AS APPROPRIATE&gt;</w:t>
       </w:r>
     </w:p>
-    <w:bookmarkEnd w:id="65"/>
-    <w:bookmarkStart w:id="66" w:name="privileged-operating-environment"/>
+    <w:bookmarkEnd w:id="67"/>
+    <w:bookmarkStart w:id="68" w:name="privileged-operating-environment"/>
     <w:p>
       <w:pPr>
         <w:pStyle w:val="Heading4"/>
@@ -11007,9 +11229,9 @@
         <w:t xml:space="preserve">&lt;INSERT ADDITIONAL INFORMATION AS APPROPRIATE&gt;</w:t>
       </w:r>
     </w:p>
-    <w:bookmarkEnd w:id="66"/>
-    <w:bookmarkEnd w:id="67"/>
-    <w:bookmarkStart w:id="68" w:name="privileged-access"/>
+    <w:bookmarkEnd w:id="68"/>
+    <w:bookmarkEnd w:id="69"/>
+    <w:bookmarkStart w:id="70" w:name="privileged-access"/>
     <w:p>
       <w:pPr>
         <w:pStyle w:val="Heading3"/>
@@ -11640,8 +11862,8 @@
         <w:t xml:space="preserve">&lt;INSERT ADDITIONAL INFORMATION AS APPROPRIATE&gt;</w:t>
       </w:r>
     </w:p>
-    <w:bookmarkEnd w:id="68"/>
-    <w:bookmarkStart w:id="69" w:name="management-of-credentials"/>
+    <w:bookmarkEnd w:id="70"/>
+    <w:bookmarkStart w:id="72" w:name="management-of-credentials"/>
     <w:p>
       <w:pPr>
         <w:pStyle w:val="Heading3"/>
@@ -11714,7 +11936,7 @@
               <w:pStyle w:val="Compact"/>
               <w:numPr>
                 <w:ilvl w:val="0"/>
-                <w:numId w:val="1006"/>
+                <w:numId w:val="1007"/>
               </w:numPr>
             </w:pPr>
             <w:r>
@@ -11726,7 +11948,7 @@
               <w:pStyle w:val="Compact"/>
               <w:numPr>
                 <w:ilvl w:val="0"/>
-                <w:numId w:val="1006"/>
+                <w:numId w:val="1007"/>
               </w:numPr>
             </w:pPr>
             <w:r>
@@ -11738,7 +11960,7 @@
               <w:pStyle w:val="Compact"/>
               <w:numPr>
                 <w:ilvl w:val="0"/>
-                <w:numId w:val="1006"/>
+                <w:numId w:val="1007"/>
               </w:numPr>
             </w:pPr>
             <w:r>
@@ -11784,8 +12006,16 @@
       <w:r>
         <w:t xml:space="preserve"> </w:t>
       </w:r>
-      <w:r>
-        <w:t xml:space="preserve">System Administration Process and Procedures,  including ensuring that all service accounts are created as Managed Service Accounts.</w:t>
+      <w:hyperlink r:id="rId71">
+        <w:r>
+          <w:rPr>
+            <w:rStyle w:val="Hyperlink"/>
+          </w:rPr>
+          <w:t xml:space="preserve">System Administration Process and Procedures</w:t>
+        </w:r>
+      </w:hyperlink>
+      <w:r>
+        <w:t xml:space="preserve">, including ensuring that all service accounts are created as Managed Service Accounts.</w:t>
       </w:r>
     </w:p>
     <w:p>
@@ -11799,8 +12029,8 @@
         <w:t xml:space="preserve">&lt;INSERT ADDITIONAL INFORMATION AS APPROPRIATE&gt;</w:t>
       </w:r>
     </w:p>
-    <w:bookmarkEnd w:id="69"/>
-    <w:bookmarkStart w:id="70" w:name="protecting-credentials"/>
+    <w:bookmarkEnd w:id="72"/>
+    <w:bookmarkStart w:id="73" w:name="protecting-credentials"/>
     <w:p>
       <w:pPr>
         <w:pStyle w:val="Heading3"/>
@@ -11873,7 +12103,7 @@
               <w:pStyle w:val="Compact"/>
               <w:numPr>
                 <w:ilvl w:val="0"/>
-                <w:numId w:val="1007"/>
+                <w:numId w:val="1008"/>
               </w:numPr>
             </w:pPr>
             <w:r>
@@ -11885,7 +12115,7 @@
               <w:pStyle w:val="Compact"/>
               <w:numPr>
                 <w:ilvl w:val="0"/>
-                <w:numId w:val="1007"/>
+                <w:numId w:val="1008"/>
               </w:numPr>
             </w:pPr>
             <w:r>
@@ -11897,7 +12127,7 @@
               <w:pStyle w:val="Compact"/>
               <w:numPr>
                 <w:ilvl w:val="0"/>
-                <w:numId w:val="1007"/>
+                <w:numId w:val="1008"/>
               </w:numPr>
             </w:pPr>
             <w:r>
@@ -11909,7 +12139,7 @@
               <w:pStyle w:val="Compact"/>
               <w:numPr>
                 <w:ilvl w:val="0"/>
-                <w:numId w:val="1007"/>
+                <w:numId w:val="1008"/>
               </w:numPr>
             </w:pPr>
             <w:r>
@@ -12133,8 +12363,8 @@
         <w:t xml:space="preserve">&lt;INSERT ADDITIONAL INFORMATION AS APPROPRIATE&gt;</w:t>
       </w:r>
     </w:p>
-    <w:bookmarkEnd w:id="70"/>
-    <w:bookmarkStart w:id="71" w:name="logging-1"/>
+    <w:bookmarkEnd w:id="73"/>
+    <w:bookmarkStart w:id="74" w:name="logging-1"/>
     <w:p>
       <w:pPr>
         <w:pStyle w:val="Heading3"/>
@@ -12207,7 +12437,7 @@
               <w:pStyle w:val="Compact"/>
               <w:numPr>
                 <w:ilvl w:val="0"/>
-                <w:numId w:val="1008"/>
+                <w:numId w:val="1009"/>
               </w:numPr>
             </w:pPr>
             <w:r>
@@ -12219,7 +12449,7 @@
               <w:pStyle w:val="Compact"/>
               <w:numPr>
                 <w:ilvl w:val="0"/>
-                <w:numId w:val="1008"/>
+                <w:numId w:val="1009"/>
               </w:numPr>
             </w:pPr>
             <w:r>
@@ -12743,8 +12973,8 @@
         <w:t xml:space="preserve">&lt;INSERT ADDITIONAL INFORMATION AS APPROPRIATE&gt;</w:t>
       </w:r>
     </w:p>
-    <w:bookmarkEnd w:id="71"/>
-    <w:bookmarkStart w:id="72" w:name="monitoring-and-response-1"/>
+    <w:bookmarkEnd w:id="74"/>
+    <w:bookmarkStart w:id="75" w:name="monitoring-and-response-1"/>
     <w:p>
       <w:pPr>
         <w:pStyle w:val="Heading3"/>
@@ -13003,7 +13233,7 @@
               <w:pStyle w:val="Compact"/>
               <w:numPr>
                 <w:ilvl w:val="0"/>
-                <w:numId w:val="1009"/>
+                <w:numId w:val="1010"/>
               </w:numPr>
             </w:pPr>
             <w:r>
@@ -13015,7 +13245,7 @@
               <w:pStyle w:val="Compact"/>
               <w:numPr>
                 <w:ilvl w:val="0"/>
-                <w:numId w:val="1009"/>
+                <w:numId w:val="1010"/>
               </w:numPr>
             </w:pPr>
             <w:r>
@@ -13027,7 +13257,7 @@
               <w:pStyle w:val="Compact"/>
               <w:numPr>
                 <w:ilvl w:val="0"/>
-                <w:numId w:val="1009"/>
+                <w:numId w:val="1010"/>
               </w:numPr>
             </w:pPr>
             <w:r>
@@ -13039,7 +13269,7 @@
               <w:pStyle w:val="Compact"/>
               <w:numPr>
                 <w:ilvl w:val="0"/>
-                <w:numId w:val="1009"/>
+                <w:numId w:val="1010"/>
               </w:numPr>
             </w:pPr>
             <w:r>
@@ -13051,7 +13281,7 @@
               <w:pStyle w:val="Compact"/>
               <w:numPr>
                 <w:ilvl w:val="0"/>
-                <w:numId w:val="1009"/>
+                <w:numId w:val="1010"/>
               </w:numPr>
             </w:pPr>
             <w:r>
@@ -13414,7 +13644,38 @@
         <w:t xml:space="preserve"> </w:t>
       </w:r>
       <w:r>
-        <w:t xml:space="preserve">has established a Security Operations Centre (SOC) to analyse cyber security events in a timely manner, and a Cyber Security Incident Register,  and Incident Response Plan  to facilitate the response to detected cyber security events in a timely and appropriate manner. This plan includes reporting all incidents to the</w:t>
+        <w:t xml:space="preserve">has established a Security Operations Centre (SOC) to analyse cyber security events in a timely manner, and a</w:t>
+      </w:r>
+      <w:r>
+        <w:t xml:space="preserve"> </w:t>
+      </w:r>
+      <w:hyperlink r:id="rId30">
+        <w:r>
+          <w:rPr>
+            <w:rStyle w:val="Hyperlink"/>
+          </w:rPr>
+          <w:t xml:space="preserve">Cyber Security Incident Register</w:t>
+        </w:r>
+      </w:hyperlink>
+      <w:r>
+        <w:t xml:space="preserve">, and</w:t>
+      </w:r>
+      <w:r>
+        <w:t xml:space="preserve"> </w:t>
+      </w:r>
+      <w:hyperlink r:id="rId30">
+        <w:r>
+          <w:rPr>
+            <w:rStyle w:val="Hyperlink"/>
+          </w:rPr>
+          <w:t xml:space="preserve">Incident Response Plan</w:t>
+        </w:r>
+      </w:hyperlink>
+      <w:r>
+        <w:t xml:space="preserve"> </w:t>
+      </w:r>
+      <w:r>
+        <w:t xml:space="preserve">to facilitate the response to detected cyber security events in a timely and appropriate manner. This plan includes reporting all incidents to the</w:t>
       </w:r>
       <w:r>
         <w:t xml:space="preserve"> </w:t>
@@ -13448,16 +13709,16 @@
         <w:br w:type="page"/>
       </w:r>
     </w:p>
-    <w:bookmarkEnd w:id="72"/>
-    <w:bookmarkEnd w:id="73"/>
-    <w:bookmarkEnd w:id="74"/>
-    <w:bookmarkStart w:id="85" w:name="Xe729fa7825c68cd5a24129e668a4d3efe2426e1"/>
+    <w:bookmarkEnd w:id="75"/>
+    <w:bookmarkEnd w:id="76"/>
+    <w:bookmarkEnd w:id="77"/>
+    <w:bookmarkStart w:id="88" w:name="Xe729fa7825c68cd5a24129e668a4d3efe2426e1"/>
     <w:p>
       <w:pPr>
         <w:pStyle w:val="Heading1"/>
       </w:pPr>
       <w:r>
-        <w:t xml:space="preserve">Application Control</w:t>
+        <w:t xml:space="preserve">Application control</w:t>
       </w:r>
     </w:p>
     <w:tbl>
@@ -13511,7 +13772,7 @@
               <w:pStyle w:val="BodyText"/>
             </w:pPr>
             <w:r>
-              <w:t xml:space="preserve">The Essential Eight sections of a System Security Plan (SSP) should document the Essential Eight Maturity levels associated with implementation of a system. As with other sections of the SSP, information in this section should be documented according to the relevant controls outlined in ASD’s ISM and the SSP Annex.</w:t>
+              <w:t xml:space="preserve">The Essential Eight sections of a System Security Plan (SSP) should document the Essential Eight maturity levels associated with implementation of a system. As with other sections of the SSP, information in this section should be documented according to the relevant controls outlined in ASD’s ISM and the SSP Annex.</w:t>
             </w:r>
           </w:p>
         </w:tc>
@@ -13537,7 +13798,7 @@
               <w:pStyle w:val="BodyText"/>
             </w:pPr>
             <w:r>
-              <w:t xml:space="preserve">When completing the below template, organisations should insert and update information where relevant to ensure it accurately represents the Essential Eight Maturity levels associated with implementation of their system. When complete, remove any instructional boxes throughout.</w:t>
+              <w:t xml:space="preserve">When completing the below template, organisations should insert and update information where relevant to ensure it accurately represents the Essential Eight maturity levels associated with implementation of their system. When complete, remove any instructional boxes throughout.</w:t>
             </w:r>
           </w:p>
         </w:tc>
@@ -13638,7 +13899,7 @@
                   <w:i/>
                   <w:iCs/>
                 </w:rPr>
-                <w:t xml:space="preserve">Essential Eight Maturity Model</w:t>
+                <w:t xml:space="preserve">Essential Eight maturity model</w:t>
               </w:r>
             </w:hyperlink>
             <w:r>
@@ -13671,13 +13932,13 @@
               <w:t xml:space="preserve"> </w:t>
             </w:r>
             <w:r>
-              <w:t xml:space="preserve">any particular Essential Eight Maturity levels, but rather assists organisations in designing and building systems to achieve their desired maturity level based on their own operating context.</w:t>
+              <w:t xml:space="preserve">any particular Essential Eight maturity levels, but rather assists organisations in designing and building systems to achieve their desired maturity level based on their own operating context.</w:t>
             </w:r>
           </w:p>
         </w:tc>
       </w:tr>
     </w:tbl>
-    <w:bookmarkStart w:id="75" w:name="applicability-4"/>
+    <w:bookmarkStart w:id="78" w:name="applicability-4"/>
     <w:p>
       <w:pPr>
         <w:pStyle w:val="Heading2"/>
@@ -13714,7 +13975,7 @@
         <w:pStyle w:val="Compact"/>
         <w:numPr>
           <w:ilvl w:val="0"/>
-          <w:numId w:val="1010"/>
+          <w:numId w:val="1011"/>
         </w:numPr>
       </w:pPr>
       <w:r>
@@ -13726,7 +13987,7 @@
         <w:pStyle w:val="Compact"/>
         <w:numPr>
           <w:ilvl w:val="0"/>
-          <w:numId w:val="1010"/>
+          <w:numId w:val="1011"/>
         </w:numPr>
       </w:pPr>
       <w:r>
@@ -13747,8 +14008,8 @@
         <w:t xml:space="preserve">&lt;INSERT ADDITIONAL INFORMATION AS APPROPRIATE&gt;</w:t>
       </w:r>
     </w:p>
-    <w:bookmarkEnd w:id="75"/>
-    <w:bookmarkStart w:id="76" w:name="maturity-level-4"/>
+    <w:bookmarkEnd w:id="78"/>
+    <w:bookmarkStart w:id="79" w:name="maturity-level-4"/>
     <w:p>
       <w:pPr>
         <w:pStyle w:val="Heading2"/>
@@ -13889,8 +14150,8 @@
         </w:tc>
       </w:tr>
     </w:tbl>
-    <w:bookmarkEnd w:id="76"/>
-    <w:bookmarkStart w:id="84" w:name="implementation-4"/>
+    <w:bookmarkEnd w:id="79"/>
+    <w:bookmarkStart w:id="87" w:name="implementation-4"/>
     <w:p>
       <w:pPr>
         <w:pStyle w:val="Heading2"/>
@@ -13899,7 +14160,7 @@
         <w:t xml:space="preserve">Implementation</w:t>
       </w:r>
     </w:p>
-    <w:bookmarkStart w:id="79" w:name="windows-endpoints-6"/>
+    <w:bookmarkStart w:id="82" w:name="windows-endpoints-6"/>
     <w:p>
       <w:pPr>
         <w:pStyle w:val="Heading3"/>
@@ -14899,7 +15160,7 @@
         <w:pStyle w:val="Compact"/>
         <w:numPr>
           <w:ilvl w:val="0"/>
-          <w:numId w:val="1011"/>
+          <w:numId w:val="1012"/>
         </w:numPr>
       </w:pPr>
       <w:r>
@@ -14911,7 +15172,7 @@
         <w:pStyle w:val="Compact"/>
         <w:numPr>
           <w:ilvl w:val="0"/>
-          <w:numId w:val="1011"/>
+          <w:numId w:val="1012"/>
         </w:numPr>
       </w:pPr>
       <w:r>
@@ -14923,7 +15184,7 @@
         <w:pStyle w:val="Compact"/>
         <w:numPr>
           <w:ilvl w:val="0"/>
-          <w:numId w:val="1011"/>
+          <w:numId w:val="1012"/>
         </w:numPr>
       </w:pPr>
       <w:r>
@@ -14950,7 +15211,7 @@
         <w:pStyle w:val="Compact"/>
         <w:numPr>
           <w:ilvl w:val="0"/>
-          <w:numId w:val="1011"/>
+          <w:numId w:val="1012"/>
         </w:numPr>
       </w:pPr>
       <w:r>
@@ -14962,7 +15223,7 @@
         <w:pStyle w:val="Compact"/>
         <w:numPr>
           <w:ilvl w:val="0"/>
-          <w:numId w:val="1011"/>
+          <w:numId w:val="1012"/>
         </w:numPr>
       </w:pPr>
       <w:r>
@@ -14974,7 +15235,7 @@
         <w:pStyle w:val="Compact"/>
         <w:numPr>
           <w:ilvl w:val="0"/>
-          <w:numId w:val="1011"/>
+          <w:numId w:val="1012"/>
         </w:numPr>
       </w:pPr>
       <w:r>
@@ -14986,7 +15247,7 @@
         <w:pStyle w:val="Compact"/>
         <w:numPr>
           <w:ilvl w:val="0"/>
-          <w:numId w:val="1011"/>
+          <w:numId w:val="1012"/>
         </w:numPr>
       </w:pPr>
       <w:r>
@@ -14998,7 +15259,7 @@
         <w:pStyle w:val="Compact"/>
         <w:numPr>
           <w:ilvl w:val="0"/>
-          <w:numId w:val="1011"/>
+          <w:numId w:val="1012"/>
         </w:numPr>
       </w:pPr>
       <w:r>
@@ -15010,7 +15271,7 @@
         <w:pStyle w:val="Compact"/>
         <w:numPr>
           <w:ilvl w:val="0"/>
-          <w:numId w:val="1011"/>
+          <w:numId w:val="1012"/>
         </w:numPr>
       </w:pPr>
       <w:r>
@@ -15022,7 +15283,7 @@
         <w:pStyle w:val="Compact"/>
         <w:numPr>
           <w:ilvl w:val="0"/>
-          <w:numId w:val="1011"/>
+          <w:numId w:val="1012"/>
         </w:numPr>
       </w:pPr>
       <w:r>
@@ -15034,7 +15295,7 @@
         <w:pStyle w:val="Compact"/>
         <w:numPr>
           <w:ilvl w:val="0"/>
-          <w:numId w:val="1011"/>
+          <w:numId w:val="1012"/>
         </w:numPr>
       </w:pPr>
       <w:r>
@@ -15046,7 +15307,7 @@
         <w:pStyle w:val="Compact"/>
         <w:numPr>
           <w:ilvl w:val="0"/>
-          <w:numId w:val="1011"/>
+          <w:numId w:val="1012"/>
         </w:numPr>
       </w:pPr>
       <w:r>
@@ -15055,7 +15316,7 @@
       <w:r>
         <w:t xml:space="preserve"> </w:t>
       </w:r>
-      <w:hyperlink r:id="rId77">
+      <w:hyperlink r:id="rId80">
         <w:r>
           <w:rPr>
             <w:rStyle w:val="Hyperlink"/>
@@ -15072,7 +15333,7 @@
       <w:r>
         <w:t xml:space="preserve"> </w:t>
       </w:r>
-      <w:hyperlink r:id="rId78">
+      <w:hyperlink r:id="rId81">
         <w:r>
           <w:rPr>
             <w:rStyle w:val="Hyperlink"/>
@@ -15131,7 +15392,21 @@
         <w:t xml:space="preserve">&lt;SYSTEM-NAME&gt;</w:t>
       </w:r>
       <w:r>
-        <w:t xml:space="preserve">’s System Administration Process, </w:t>
+        <w:t xml:space="preserve">’s</w:t>
+      </w:r>
+      <w:r>
+        <w:t xml:space="preserve"> </w:t>
+      </w:r>
+      <w:hyperlink r:id="rId30">
+        <w:r>
+          <w:rPr>
+            <w:rStyle w:val="Hyperlink"/>
+          </w:rPr>
+          <w:t xml:space="preserve">System Administration Process</w:t>
+        </w:r>
+      </w:hyperlink>
+      <w:r>
+        <w:t xml:space="preserve">,</w:t>
       </w:r>
       <w:r>
         <w:t xml:space="preserve"> </w:t>
@@ -15160,8 +15435,8 @@
         <w:t xml:space="preserve">&lt;INSERT ADDITIONAL INFORMATION AS APPROPRIATE&gt;</w:t>
       </w:r>
     </w:p>
-    <w:bookmarkEnd w:id="79"/>
-    <w:bookmarkStart w:id="80" w:name="internet-facing-servers"/>
+    <w:bookmarkEnd w:id="82"/>
+    <w:bookmarkStart w:id="83" w:name="internet-facing-servers"/>
     <w:p>
       <w:pPr>
         <w:pStyle w:val="Heading3"/>
@@ -16215,8 +16490,8 @@
         <w:t xml:space="preserve">&lt;INSERT ADDITIONAL INFORMATION AS APPROPRIATE&gt;</w:t>
       </w:r>
     </w:p>
-    <w:bookmarkEnd w:id="80"/>
-    <w:bookmarkStart w:id="81" w:name="non-internet-facing-servers"/>
+    <w:bookmarkEnd w:id="83"/>
+    <w:bookmarkStart w:id="84" w:name="non-internet-facing-servers"/>
     <w:p>
       <w:pPr>
         <w:pStyle w:val="Heading3"/>
@@ -17270,8 +17545,8 @@
         <w:t xml:space="preserve">&lt;INSERT ADDITIONAL INFORMATION AS APPROPRIATE&gt;</w:t>
       </w:r>
     </w:p>
-    <w:bookmarkEnd w:id="81"/>
-    <w:bookmarkStart w:id="82" w:name="logging-2"/>
+    <w:bookmarkEnd w:id="84"/>
+    <w:bookmarkStart w:id="85" w:name="logging-2"/>
     <w:p>
       <w:pPr>
         <w:pStyle w:val="Heading3"/>
@@ -17344,7 +17619,7 @@
               <w:pStyle w:val="Compact"/>
               <w:numPr>
                 <w:ilvl w:val="0"/>
-                <w:numId w:val="1012"/>
+                <w:numId w:val="1013"/>
               </w:numPr>
             </w:pPr>
             <w:r>
@@ -17356,7 +17631,7 @@
               <w:pStyle w:val="Compact"/>
               <w:numPr>
                 <w:ilvl w:val="0"/>
-                <w:numId w:val="1012"/>
+                <w:numId w:val="1013"/>
               </w:numPr>
             </w:pPr>
             <w:r>
@@ -17368,7 +17643,7 @@
               <w:pStyle w:val="Compact"/>
               <w:numPr>
                 <w:ilvl w:val="0"/>
-                <w:numId w:val="1012"/>
+                <w:numId w:val="1013"/>
               </w:numPr>
             </w:pPr>
             <w:r>
@@ -17380,7 +17655,7 @@
               <w:pStyle w:val="Compact"/>
               <w:numPr>
                 <w:ilvl w:val="0"/>
-                <w:numId w:val="1012"/>
+                <w:numId w:val="1013"/>
               </w:numPr>
             </w:pPr>
             <w:r>
@@ -17392,7 +17667,7 @@
               <w:pStyle w:val="Compact"/>
               <w:numPr>
                 <w:ilvl w:val="0"/>
-                <w:numId w:val="1012"/>
+                <w:numId w:val="1013"/>
               </w:numPr>
             </w:pPr>
             <w:r>
@@ -17923,8 +18198,8 @@
         <w:t xml:space="preserve">&lt;INSERT ADDITIONAL INFORMATION AS APPROPRIATE&gt;</w:t>
       </w:r>
     </w:p>
-    <w:bookmarkEnd w:id="82"/>
-    <w:bookmarkStart w:id="83" w:name="monitoring-and-response-2"/>
+    <w:bookmarkEnd w:id="85"/>
+    <w:bookmarkStart w:id="86" w:name="monitoring-and-response-2"/>
     <w:p>
       <w:pPr>
         <w:pStyle w:val="Heading3"/>
@@ -18179,7 +18454,7 @@
               <w:pStyle w:val="Compact"/>
               <w:numPr>
                 <w:ilvl w:val="0"/>
-                <w:numId w:val="1013"/>
+                <w:numId w:val="1014"/>
               </w:numPr>
             </w:pPr>
             <w:r>
@@ -18191,7 +18466,7 @@
               <w:pStyle w:val="Compact"/>
               <w:numPr>
                 <w:ilvl w:val="0"/>
-                <w:numId w:val="1013"/>
+                <w:numId w:val="1014"/>
               </w:numPr>
             </w:pPr>
             <w:r>
@@ -18203,7 +18478,7 @@
               <w:pStyle w:val="Compact"/>
               <w:numPr>
                 <w:ilvl w:val="0"/>
-                <w:numId w:val="1013"/>
+                <w:numId w:val="1014"/>
               </w:numPr>
             </w:pPr>
             <w:r>
@@ -18215,7 +18490,7 @@
               <w:pStyle w:val="Compact"/>
               <w:numPr>
                 <w:ilvl w:val="0"/>
-                <w:numId w:val="1013"/>
+                <w:numId w:val="1014"/>
               </w:numPr>
             </w:pPr>
             <w:r>
@@ -18227,7 +18502,7 @@
               <w:pStyle w:val="Compact"/>
               <w:numPr>
                 <w:ilvl w:val="0"/>
-                <w:numId w:val="1013"/>
+                <w:numId w:val="1014"/>
               </w:numPr>
             </w:pPr>
             <w:r>
@@ -18543,7 +18818,41 @@
         <w:t xml:space="preserve"> </w:t>
       </w:r>
       <w:r>
-        <w:t xml:space="preserve">has established a Security Operations Centre (SOC) to analyse cyber security events in a timely manner, a Cyber Security Incident Register  and Incident Response Plan  to facilitate the response to detected cyber security events in a timely and appropriate manner. This plan includes reporting all incidents to</w:t>
+        <w:t xml:space="preserve">has established a Security Operations Centre (SOC) to analyse cyber security events in a timely manner, a</w:t>
+      </w:r>
+      <w:r>
+        <w:t xml:space="preserve"> </w:t>
+      </w:r>
+      <w:hyperlink r:id="rId30">
+        <w:r>
+          <w:rPr>
+            <w:rStyle w:val="Hyperlink"/>
+          </w:rPr>
+          <w:t xml:space="preserve">Cyber Security Incident Register</w:t>
+        </w:r>
+      </w:hyperlink>
+      <w:r>
+        <w:t xml:space="preserve"> </w:t>
+      </w:r>
+      <w:r>
+        <w:t xml:space="preserve">and</w:t>
+      </w:r>
+      <w:r>
+        <w:t xml:space="preserve"> </w:t>
+      </w:r>
+      <w:hyperlink r:id="rId30">
+        <w:r>
+          <w:rPr>
+            <w:rStyle w:val="Hyperlink"/>
+          </w:rPr>
+          <w:t xml:space="preserve">Incident Response Plan</w:t>
+        </w:r>
+      </w:hyperlink>
+      <w:r>
+        <w:t xml:space="preserve"> </w:t>
+      </w:r>
+      <w:r>
+        <w:t xml:space="preserve">to facilitate the response to detected cyber security events in a timely and appropriate manner. This plan includes reporting all incidents to</w:t>
       </w:r>
       <w:r>
         <w:t xml:space="preserve"> </w:t>
@@ -18574,16 +18883,16 @@
         <w:br w:type="page"/>
       </w:r>
     </w:p>
-    <w:bookmarkEnd w:id="83"/>
-    <w:bookmarkEnd w:id="84"/>
-    <w:bookmarkEnd w:id="85"/>
-    <w:bookmarkStart w:id="95" w:name="Xbf96a1ed14e7ad6dcaa65274a30cf382df9c350"/>
+    <w:bookmarkEnd w:id="86"/>
+    <w:bookmarkEnd w:id="87"/>
+    <w:bookmarkEnd w:id="88"/>
+    <w:bookmarkStart w:id="98" w:name="Xbf96a1ed14e7ad6dcaa65274a30cf382df9c350"/>
     <w:p>
       <w:pPr>
         <w:pStyle w:val="Heading1"/>
       </w:pPr>
       <w:r>
-        <w:t xml:space="preserve">Restrict Microsoft Office Macros</w:t>
+        <w:t xml:space="preserve">Restrict Microsoft Office macros</w:t>
       </w:r>
     </w:p>
     <w:tbl>
@@ -18637,7 +18946,7 @@
               <w:pStyle w:val="BodyText"/>
             </w:pPr>
             <w:r>
-              <w:t xml:space="preserve">The Essential Eight sections of a System Security Plan (SSP) should document the Essential Eight Maturity levels associated with implementation of a system. As with other sections of the SSP, information in this section should be documented according to the relevant controls outlined in ASD’s ISM and the SSP Annex.</w:t>
+              <w:t xml:space="preserve">The Essential Eight sections of a System Security Plan (SSP) should document the Essential Eight maturity levels associated with implementation of a system. As with other sections of the SSP, information in this section should be documented according to the relevant controls outlined in ASD’s ISM and the SSP Annex.</w:t>
             </w:r>
           </w:p>
         </w:tc>
@@ -18663,7 +18972,7 @@
               <w:pStyle w:val="BodyText"/>
             </w:pPr>
             <w:r>
-              <w:t xml:space="preserve">When completing the below template, organisations should insert and update information where relevant to ensure it accurately represents the Essential Eight Maturity levels associated with implementation of their system. When complete, remove any instructional boxes throughout.</w:t>
+              <w:t xml:space="preserve">When completing the below template, organisations should insert and update information where relevant to ensure it accurately represents the Essential Eight maturity levels associated with implementation of their system. When complete, remove any instructional boxes throughout.</w:t>
             </w:r>
           </w:p>
         </w:tc>
@@ -18764,7 +19073,7 @@
                   <w:i/>
                   <w:iCs/>
                 </w:rPr>
-                <w:t xml:space="preserve">Essential Eight Maturity Model</w:t>
+                <w:t xml:space="preserve">Essential Eight maturity model</w:t>
               </w:r>
             </w:hyperlink>
             <w:r>
@@ -18797,13 +19106,13 @@
               <w:t xml:space="preserve"> </w:t>
             </w:r>
             <w:r>
-              <w:t xml:space="preserve">any particular Essential Eight Maturity levels, but rather assists organisations in designing and building systems to achieve their desired maturity level based on their own operating context.</w:t>
+              <w:t xml:space="preserve">any particular Essential Eight maturity levels, but rather assists organisations in designing and building systems to achieve their desired maturity level based on their own operating context.</w:t>
             </w:r>
           </w:p>
         </w:tc>
       </w:tr>
     </w:tbl>
-    <w:bookmarkStart w:id="86" w:name="applicability-5"/>
+    <w:bookmarkStart w:id="89" w:name="applicability-5"/>
     <w:p>
       <w:pPr>
         <w:pStyle w:val="Heading2"/>
@@ -18835,8 +19144,8 @@
         <w:t xml:space="preserve">workstations and servers.</w:t>
       </w:r>
     </w:p>
-    <w:bookmarkEnd w:id="86"/>
-    <w:bookmarkStart w:id="87" w:name="maturity-level-5"/>
+    <w:bookmarkEnd w:id="89"/>
+    <w:bookmarkStart w:id="90" w:name="maturity-level-5"/>
     <w:p>
       <w:pPr>
         <w:pStyle w:val="Heading2"/>
@@ -18977,8 +19286,8 @@
         </w:tc>
       </w:tr>
     </w:tbl>
-    <w:bookmarkEnd w:id="87"/>
-    <w:bookmarkStart w:id="94" w:name="implementation-5"/>
+    <w:bookmarkEnd w:id="90"/>
+    <w:bookmarkStart w:id="97" w:name="implementation-5"/>
     <w:p>
       <w:pPr>
         <w:pStyle w:val="Heading2"/>
@@ -19051,67 +19360,13 @@
               <w:pStyle w:val="Compact"/>
               <w:numPr>
                 <w:ilvl w:val="0"/>
-                <w:numId w:val="1014"/>
+                <w:numId w:val="1015"/>
               </w:numPr>
             </w:pPr>
             <w:r>
               <w:t xml:space="preserve">all Microsoft Office macros are disabled, unless the user has a demonstrated business requirement</w:t>
             </w:r>
           </w:p>
-          <w:p>
-            <w:pPr>
-              <w:pStyle w:val="Compact"/>
-              <w:numPr>
-                <w:ilvl w:val="0"/>
-                <w:numId w:val="1014"/>
-              </w:numPr>
-            </w:pPr>
-            <w:r>
-              <w:t xml:space="preserve">Microsoft Office macros in files originating from the internet are blocked</w:t>
-            </w:r>
-          </w:p>
-          <w:p>
-            <w:pPr>
-              <w:pStyle w:val="Compact"/>
-              <w:numPr>
-                <w:ilvl w:val="0"/>
-                <w:numId w:val="1014"/>
-              </w:numPr>
-            </w:pPr>
-            <w:r>
-              <w:t xml:space="preserve">Microsoft Office macro antivirus scanning is enabled</w:t>
-            </w:r>
-          </w:p>
-          <w:p>
-            <w:pPr>
-              <w:pStyle w:val="Compact"/>
-              <w:numPr>
-                <w:ilvl w:val="0"/>
-                <w:numId w:val="1014"/>
-              </w:numPr>
-            </w:pPr>
-            <w:r>
-              <w:t xml:space="preserve">Microsoft Office macro security settings cannot be changed by users.</w:t>
-            </w:r>
-          </w:p>
-        </w:tc>
-      </w:tr>
-      <w:tr>
-        <w:tc>
-          <w:tcPr/>
-          <w:p>
-            <w:pPr>
-              <w:pStyle w:val="FirstParagraph"/>
-            </w:pPr>
-            <w:r>
-              <w:t xml:space="preserve">Maturity Levels Two and Three also require that for user accounts that have a demonstrated business requirement to run Microsoft Office macros:</w:t>
-            </w:r>
-          </w:p>
-        </w:tc>
-      </w:tr>
-      <w:tr>
-        <w:tc>
-          <w:tcPr/>
           <w:p>
             <w:pPr>
               <w:pStyle w:val="Compact"/>
@@ -19121,7 +19376,31 @@
               </w:numPr>
             </w:pPr>
             <w:r>
-              <w:t xml:space="preserve">these macros are blocked from making Win32 API calls.</w:t>
+              <w:t xml:space="preserve">Microsoft Office macros in files originating from the internet are blocked</w:t>
+            </w:r>
+          </w:p>
+          <w:p>
+            <w:pPr>
+              <w:pStyle w:val="Compact"/>
+              <w:numPr>
+                <w:ilvl w:val="0"/>
+                <w:numId w:val="1015"/>
+              </w:numPr>
+            </w:pPr>
+            <w:r>
+              <w:t xml:space="preserve">Microsoft Office macro antivirus scanning is enabled</w:t>
+            </w:r>
+          </w:p>
+          <w:p>
+            <w:pPr>
+              <w:pStyle w:val="Compact"/>
+              <w:numPr>
+                <w:ilvl w:val="0"/>
+                <w:numId w:val="1015"/>
+              </w:numPr>
+            </w:pPr>
+            <w:r>
+              <w:t xml:space="preserve">Microsoft Office macro security settings cannot be changed by users.</w:t>
             </w:r>
           </w:p>
         </w:tc>
@@ -19134,7 +19413,7 @@
               <w:pStyle w:val="FirstParagraph"/>
             </w:pPr>
             <w:r>
-              <w:t xml:space="preserve">Maturity Level Three also requires that for user accounts that have a demonstrated business requirement to run Microsoft Office macros:</w:t>
+              <w:t xml:space="preserve">Maturity Levels Two and Three also require that for user accounts that have a demonstrated business requirement to run Microsoft Office macros:</w:t>
             </w:r>
           </w:p>
         </w:tc>
@@ -19151,15 +19430,33 @@
               </w:numPr>
             </w:pPr>
             <w:r>
-              <w:t xml:space="preserve">Microsoft Office macros are only allowed to execute where they are running in one of the following conditions:</w:t>
-            </w:r>
-          </w:p>
+              <w:t xml:space="preserve">these macros are blocked from making Win32 API calls.</w:t>
+            </w:r>
+          </w:p>
+        </w:tc>
+      </w:tr>
+      <w:tr>
+        <w:tc>
+          <w:tcPr/>
+          <w:p>
+            <w:pPr>
+              <w:pStyle w:val="FirstParagraph"/>
+            </w:pPr>
+            <w:r>
+              <w:t xml:space="preserve">Maturity Level Three also requires that for user accounts that have a demonstrated business requirement to run Microsoft Office macros:</w:t>
+            </w:r>
+          </w:p>
+        </w:tc>
+      </w:tr>
+      <w:tr>
+        <w:tc>
+          <w:tcPr/>
           <w:p>
             <w:pPr>
               <w:pStyle w:val="Compact"/>
               <w:numPr>
                 <w:ilvl w:val="0"/>
-                <w:numId w:val="1016"/>
+                <w:numId w:val="1017"/>
               </w:numPr>
             </w:pPr>
             <w:r>
@@ -19171,7 +19468,7 @@
               <w:pStyle w:val="Compact"/>
               <w:numPr>
                 <w:ilvl w:val="0"/>
-                <w:numId w:val="1016"/>
+                <w:numId w:val="1017"/>
               </w:numPr>
             </w:pPr>
             <w:r>
@@ -19183,35 +19480,45 @@
               <w:pStyle w:val="Compact"/>
               <w:numPr>
                 <w:ilvl w:val="0"/>
-                <w:numId w:val="1016"/>
+                <w:numId w:val="1017"/>
               </w:numPr>
             </w:pPr>
             <w:r>
               <w:t xml:space="preserve">are digitally signed by a trusted publisher.</w:t>
             </w:r>
           </w:p>
+        </w:tc>
+      </w:tr>
+      <w:tr>
+        <w:tc>
+          <w:tcPr/>
           <w:p>
             <w:pPr>
               <w:pStyle w:val="Compact"/>
               <w:numPr>
                 <w:ilvl w:val="0"/>
-                <w:numId w:val="1016"/>
+                <w:numId w:val="1018"/>
               </w:numPr>
             </w:pPr>
             <w:r>
-              <w:t xml:space="preserve">that before being digitally signed or placed within Trusted Locations:</w:t>
-            </w:r>
-          </w:p>
+              <w:t xml:space="preserve">Microsoft Office macros are checked to ensure they are free of malicious code</w:t>
+            </w:r>
+          </w:p>
+        </w:tc>
+      </w:tr>
+      <w:tr>
+        <w:tc>
+          <w:tcPr/>
           <w:p>
             <w:pPr>
               <w:pStyle w:val="Compact"/>
               <w:numPr>
                 <w:ilvl w:val="0"/>
-                <w:numId w:val="1016"/>
+                <w:numId w:val="1019"/>
               </w:numPr>
             </w:pPr>
             <w:r>
-              <w:t xml:space="preserve">Microsoft Office macros are checked to ensure they are free of malicious code</w:t>
+              <w:t xml:space="preserve">an untrusted publisher</w:t>
             </w:r>
           </w:p>
           <w:p>
@@ -19219,23 +19526,28 @@
               <w:pStyle w:val="Compact"/>
               <w:numPr>
                 <w:ilvl w:val="0"/>
-                <w:numId w:val="1016"/>
+                <w:numId w:val="1019"/>
               </w:numPr>
             </w:pPr>
             <w:r>
-              <w:t xml:space="preserve">Microsoft Office macros cannot be enabled via the Message Bar or Backstage View where they have been digitally signed by either:</w:t>
-            </w:r>
-          </w:p>
+              <w:t xml:space="preserve">signatures other than V3 signatures.</w:t>
+            </w:r>
+          </w:p>
+        </w:tc>
+      </w:tr>
+      <w:tr>
+        <w:tc>
+          <w:tcPr/>
           <w:p>
             <w:pPr>
               <w:pStyle w:val="Compact"/>
               <w:numPr>
                 <w:ilvl w:val="0"/>
-                <w:numId w:val="1016"/>
+                <w:numId w:val="1020"/>
               </w:numPr>
             </w:pPr>
             <w:r>
-              <w:t xml:space="preserve">an untrusted publisher</w:t>
+              <w:t xml:space="preserve">Microsoft Office macros are only allowed to execute where they are running in one of the following conditions:</w:t>
             </w:r>
           </w:p>
           <w:p>
@@ -19243,17 +19555,29 @@
               <w:pStyle w:val="Compact"/>
               <w:numPr>
                 <w:ilvl w:val="0"/>
-                <w:numId w:val="1016"/>
+                <w:numId w:val="1020"/>
               </w:numPr>
             </w:pPr>
             <w:r>
-              <w:t xml:space="preserve">signatures other than V3 signatures.</w:t>
+              <w:t xml:space="preserve">that before being digitally signed or placed within Trusted Locations:</w:t>
+            </w:r>
+          </w:p>
+          <w:p>
+            <w:pPr>
+              <w:pStyle w:val="Compact"/>
+              <w:numPr>
+                <w:ilvl w:val="0"/>
+                <w:numId w:val="1020"/>
+              </w:numPr>
+            </w:pPr>
+            <w:r>
+              <w:t xml:space="preserve">Microsoft Office macros cannot be enabled via the Message Bar or Backstage View where they have been digitally signed by either:</w:t>
             </w:r>
           </w:p>
         </w:tc>
       </w:tr>
     </w:tbl>
-    <w:bookmarkStart w:id="92" w:name="windows-endpoints-7"/>
+    <w:bookmarkStart w:id="95" w:name="windows-endpoints-7"/>
     <w:p>
       <w:pPr>
         <w:pStyle w:val="Heading3"/>
@@ -19281,7 +19605,7 @@
       <w:r>
         <w:t xml:space="preserve"> </w:t>
       </w:r>
-      <w:hyperlink r:id="rId88">
+      <w:hyperlink r:id="rId91">
         <w:r>
           <w:rPr>
             <w:rStyle w:val="Hyperlink"/>
@@ -19308,7 +19632,7 @@
       <w:r>
         <w:t xml:space="preserve"> </w:t>
       </w:r>
-      <w:hyperlink r:id="rId89">
+      <w:hyperlink r:id="rId92">
         <w:r>
           <w:rPr>
             <w:rStyle w:val="Hyperlink"/>
@@ -19333,7 +19657,7 @@
       <w:r>
         <w:t xml:space="preserve"> </w:t>
       </w:r>
-      <w:hyperlink r:id="rId90">
+      <w:hyperlink r:id="rId93">
         <w:r>
           <w:rPr>
             <w:rStyle w:val="Hyperlink"/>
@@ -19352,7 +19676,7 @@
       <w:r>
         <w:t xml:space="preserve"> </w:t>
       </w:r>
-      <w:hyperlink r:id="rId91">
+      <w:hyperlink r:id="rId94">
         <w:r>
           <w:rPr>
             <w:rStyle w:val="Hyperlink"/>
@@ -19397,8 +19721,8 @@
         <w:t xml:space="preserve">&lt;INSERT ADDITIONAL INFORMATION AS APPROPRIATE&gt;</w:t>
       </w:r>
     </w:p>
-    <w:bookmarkEnd w:id="92"/>
-    <w:bookmarkStart w:id="93" w:name="hybrid-servers-6"/>
+    <w:bookmarkEnd w:id="95"/>
+    <w:bookmarkStart w:id="96" w:name="hybrid-servers-6"/>
     <w:p>
       <w:pPr>
         <w:pStyle w:val="Heading3"/>
@@ -19529,16 +19853,16 @@
         <w:br w:type="page"/>
       </w:r>
     </w:p>
-    <w:bookmarkEnd w:id="93"/>
-    <w:bookmarkEnd w:id="94"/>
-    <w:bookmarkEnd w:id="95"/>
-    <w:bookmarkStart w:id="104" w:name="Xe23a9b0cd704cabbe59950f1907e219001689b1"/>
+    <w:bookmarkEnd w:id="96"/>
+    <w:bookmarkEnd w:id="97"/>
+    <w:bookmarkEnd w:id="98"/>
+    <w:bookmarkStart w:id="107" w:name="Xe23a9b0cd704cabbe59950f1907e219001689b1"/>
     <w:p>
       <w:pPr>
         <w:pStyle w:val="Heading1"/>
       </w:pPr>
       <w:r>
-        <w:t xml:space="preserve">User Application Hardening</w:t>
+        <w:t xml:space="preserve">User application hardening</w:t>
       </w:r>
     </w:p>
     <w:tbl>
@@ -19592,7 +19916,7 @@
               <w:pStyle w:val="BodyText"/>
             </w:pPr>
             <w:r>
-              <w:t xml:space="preserve">The Essential Eight sections of a System Security Plan (SSP) should document the Essential Eight Maturity levels associated with implementation of a system. As with other sections of the SSP, information in this section should be documented according to the relevant controls outlined in ASD’s ISM and the SSP Annex.</w:t>
+              <w:t xml:space="preserve">The Essential Eight sections of a System Security Plan (SSP) should document the Essential Eight maturity levels associated with implementation of a system. As with other sections of the SSP, information in this section should be documented according to the relevant controls outlined in ASD’s ISM and the SSP Annex.</w:t>
             </w:r>
           </w:p>
         </w:tc>
@@ -19618,7 +19942,7 @@
               <w:pStyle w:val="BodyText"/>
             </w:pPr>
             <w:r>
-              <w:t xml:space="preserve">When completing the below template, organisations should insert and update information where relevant to ensure it accurately represents the Essential Eight Maturity levels associated with implementation of their system. When complete, remove any instructional boxes throughout.</w:t>
+              <w:t xml:space="preserve">When completing the below template, organisations should insert and update information where relevant to ensure it accurately represents the Essential Eight maturity levels associated with implementation of their system. When complete, remove any instructional boxes throughout.</w:t>
             </w:r>
           </w:p>
         </w:tc>
@@ -19719,7 +20043,7 @@
                   <w:i/>
                   <w:iCs/>
                 </w:rPr>
-                <w:t xml:space="preserve">Essential Eight Maturity Model</w:t>
+                <w:t xml:space="preserve">Essential Eight maturity model</w:t>
               </w:r>
             </w:hyperlink>
             <w:r>
@@ -19752,13 +20076,13 @@
               <w:t xml:space="preserve"> </w:t>
             </w:r>
             <w:r>
-              <w:t xml:space="preserve">any particular Essential Eight Maturity levels, but rather assists organisations in designing and building systems to achieve their desired maturity level based on their own operating context.</w:t>
+              <w:t xml:space="preserve">any particular Essential Eight maturity levels, but rather assists organisations in designing and building systems to achieve their desired maturity level based on their own operating context.</w:t>
             </w:r>
           </w:p>
         </w:tc>
       </w:tr>
     </w:tbl>
-    <w:bookmarkStart w:id="96" w:name="applicability-6"/>
+    <w:bookmarkStart w:id="99" w:name="applicability-6"/>
     <w:p>
       <w:pPr>
         <w:pStyle w:val="Heading2"/>
@@ -19790,8 +20114,8 @@
         <w:t xml:space="preserve">workstations and servers.</w:t>
       </w:r>
     </w:p>
-    <w:bookmarkEnd w:id="96"/>
-    <w:bookmarkStart w:id="97" w:name="maturity-level-6"/>
+    <w:bookmarkEnd w:id="99"/>
+    <w:bookmarkStart w:id="100" w:name="maturity-level-6"/>
     <w:p>
       <w:pPr>
         <w:pStyle w:val="Heading2"/>
@@ -19932,8 +20256,8 @@
         </w:tc>
       </w:tr>
     </w:tbl>
-    <w:bookmarkEnd w:id="97"/>
-    <w:bookmarkStart w:id="103" w:name="implementation-6"/>
+    <w:bookmarkEnd w:id="100"/>
+    <w:bookmarkStart w:id="106" w:name="implementation-6"/>
     <w:p>
       <w:pPr>
         <w:pStyle w:val="Heading2"/>
@@ -19942,7 +20266,7 @@
         <w:t xml:space="preserve">Implementation</w:t>
       </w:r>
     </w:p>
-    <w:bookmarkStart w:id="100" w:name="user-application-hardening"/>
+    <w:bookmarkStart w:id="103" w:name="user-application-hardening"/>
     <w:p>
       <w:pPr>
         <w:pStyle w:val="Heading3"/>
@@ -20015,7 +20339,7 @@
               <w:pStyle w:val="Compact"/>
               <w:numPr>
                 <w:ilvl w:val="0"/>
-                <w:numId w:val="1017"/>
+                <w:numId w:val="1021"/>
               </w:numPr>
             </w:pPr>
             <w:r>
@@ -20027,7 +20351,7 @@
               <w:pStyle w:val="Compact"/>
               <w:numPr>
                 <w:ilvl w:val="0"/>
-                <w:numId w:val="1017"/>
+                <w:numId w:val="1021"/>
               </w:numPr>
             </w:pPr>
             <w:r>
@@ -20039,7 +20363,7 @@
               <w:pStyle w:val="Compact"/>
               <w:numPr>
                 <w:ilvl w:val="0"/>
-                <w:numId w:val="1017"/>
+                <w:numId w:val="1021"/>
               </w:numPr>
             </w:pPr>
             <w:r>
@@ -20051,7 +20375,7 @@
               <w:pStyle w:val="Compact"/>
               <w:numPr>
                 <w:ilvl w:val="0"/>
-                <w:numId w:val="1017"/>
+                <w:numId w:val="1021"/>
               </w:numPr>
             </w:pPr>
             <w:r>
@@ -20063,7 +20387,7 @@
               <w:pStyle w:val="Compact"/>
               <w:numPr>
                 <w:ilvl w:val="0"/>
-                <w:numId w:val="1017"/>
+                <w:numId w:val="1021"/>
               </w:numPr>
             </w:pPr>
             <w:r>
@@ -20093,7 +20417,7 @@
               <w:pStyle w:val="Compact"/>
               <w:numPr>
                 <w:ilvl w:val="0"/>
-                <w:numId w:val="1018"/>
+                <w:numId w:val="1022"/>
               </w:numPr>
             </w:pPr>
             <w:r>
@@ -20105,7 +20429,7 @@
               <w:pStyle w:val="Compact"/>
               <w:numPr>
                 <w:ilvl w:val="0"/>
-                <w:numId w:val="1018"/>
+                <w:numId w:val="1022"/>
               </w:numPr>
             </w:pPr>
             <w:r>
@@ -20117,7 +20441,7 @@
               <w:pStyle w:val="Compact"/>
               <w:numPr>
                 <w:ilvl w:val="0"/>
-                <w:numId w:val="1018"/>
+                <w:numId w:val="1022"/>
               </w:numPr>
             </w:pPr>
             <w:r>
@@ -20129,7 +20453,7 @@
               <w:pStyle w:val="Compact"/>
               <w:numPr>
                 <w:ilvl w:val="0"/>
-                <w:numId w:val="1018"/>
+                <w:numId w:val="1022"/>
               </w:numPr>
             </w:pPr>
             <w:r>
@@ -20141,7 +20465,7 @@
               <w:pStyle w:val="Compact"/>
               <w:numPr>
                 <w:ilvl w:val="0"/>
-                <w:numId w:val="1018"/>
+                <w:numId w:val="1022"/>
               </w:numPr>
             </w:pPr>
             <w:r>
@@ -20153,7 +20477,7 @@
               <w:pStyle w:val="Compact"/>
               <w:numPr>
                 <w:ilvl w:val="0"/>
-                <w:numId w:val="1018"/>
+                <w:numId w:val="1022"/>
               </w:numPr>
             </w:pPr>
             <w:r>
@@ -20165,7 +20489,7 @@
               <w:pStyle w:val="Compact"/>
               <w:numPr>
                 <w:ilvl w:val="0"/>
-                <w:numId w:val="1018"/>
+                <w:numId w:val="1022"/>
               </w:numPr>
             </w:pPr>
             <w:r>
@@ -20177,7 +20501,7 @@
               <w:pStyle w:val="Compact"/>
               <w:numPr>
                 <w:ilvl w:val="0"/>
-                <w:numId w:val="1018"/>
+                <w:numId w:val="1022"/>
               </w:numPr>
             </w:pPr>
             <w:r>
@@ -20189,7 +20513,7 @@
               <w:pStyle w:val="Compact"/>
               <w:numPr>
                 <w:ilvl w:val="0"/>
-                <w:numId w:val="1018"/>
+                <w:numId w:val="1022"/>
               </w:numPr>
             </w:pPr>
             <w:r>
@@ -20201,7 +20525,7 @@
               <w:pStyle w:val="Compact"/>
               <w:numPr>
                 <w:ilvl w:val="0"/>
-                <w:numId w:val="1018"/>
+                <w:numId w:val="1022"/>
               </w:numPr>
             </w:pPr>
             <w:r>
@@ -20213,7 +20537,7 @@
               <w:pStyle w:val="Compact"/>
               <w:numPr>
                 <w:ilvl w:val="0"/>
-                <w:numId w:val="1018"/>
+                <w:numId w:val="1022"/>
               </w:numPr>
             </w:pPr>
             <w:r>
@@ -20225,7 +20549,7 @@
               <w:pStyle w:val="Compact"/>
               <w:numPr>
                 <w:ilvl w:val="0"/>
-                <w:numId w:val="1018"/>
+                <w:numId w:val="1022"/>
               </w:numPr>
             </w:pPr>
             <w:r>
@@ -20237,7 +20561,7 @@
               <w:pStyle w:val="Compact"/>
               <w:numPr>
                 <w:ilvl w:val="0"/>
-                <w:numId w:val="1018"/>
+                <w:numId w:val="1022"/>
               </w:numPr>
             </w:pPr>
             <w:r>
@@ -20267,7 +20591,7 @@
               <w:pStyle w:val="Compact"/>
               <w:numPr>
                 <w:ilvl w:val="0"/>
-                <w:numId w:val="1019"/>
+                <w:numId w:val="1023"/>
               </w:numPr>
             </w:pPr>
             <w:r>
@@ -20279,7 +20603,7 @@
               <w:pStyle w:val="Compact"/>
               <w:numPr>
                 <w:ilvl w:val="0"/>
-                <w:numId w:val="1019"/>
+                <w:numId w:val="1023"/>
               </w:numPr>
             </w:pPr>
             <w:r>
@@ -20291,7 +20615,7 @@
               <w:pStyle w:val="Compact"/>
               <w:numPr>
                 <w:ilvl w:val="0"/>
-                <w:numId w:val="1019"/>
+                <w:numId w:val="1023"/>
               </w:numPr>
             </w:pPr>
             <w:r>
@@ -20301,7 +20625,7 @@
         </w:tc>
       </w:tr>
     </w:tbl>
-    <w:bookmarkStart w:id="98" w:name="workstations"/>
+    <w:bookmarkStart w:id="101" w:name="workstations"/>
     <w:p>
       <w:pPr>
         <w:pStyle w:val="Heading4"/>
@@ -21413,8 +21737,8 @@
         </w:tc>
       </w:tr>
     </w:tbl>
-    <w:bookmarkEnd w:id="98"/>
-    <w:bookmarkStart w:id="99" w:name="servers"/>
+    <w:bookmarkEnd w:id="101"/>
+    <w:bookmarkStart w:id="102" w:name="servers"/>
     <w:p>
       <w:pPr>
         <w:pStyle w:val="Heading4"/>
@@ -22095,9 +22419,9 @@
         </w:tc>
       </w:tr>
     </w:tbl>
-    <w:bookmarkEnd w:id="99"/>
-    <w:bookmarkEnd w:id="100"/>
-    <w:bookmarkStart w:id="101" w:name="logging-3"/>
+    <w:bookmarkEnd w:id="102"/>
+    <w:bookmarkEnd w:id="103"/>
+    <w:bookmarkStart w:id="104" w:name="logging-3"/>
     <w:p>
       <w:pPr>
         <w:pStyle w:val="Heading3"/>
@@ -22170,7 +22494,7 @@
               <w:pStyle w:val="Compact"/>
               <w:numPr>
                 <w:ilvl w:val="0"/>
-                <w:numId w:val="1020"/>
+                <w:numId w:val="1024"/>
               </w:numPr>
             </w:pPr>
             <w:r>
@@ -22182,7 +22506,7 @@
               <w:pStyle w:val="Compact"/>
               <w:numPr>
                 <w:ilvl w:val="0"/>
-                <w:numId w:val="1020"/>
+                <w:numId w:val="1024"/>
               </w:numPr>
             </w:pPr>
             <w:r>
@@ -22194,7 +22518,7 @@
               <w:pStyle w:val="Compact"/>
               <w:numPr>
                 <w:ilvl w:val="0"/>
-                <w:numId w:val="1020"/>
+                <w:numId w:val="1024"/>
               </w:numPr>
             </w:pPr>
             <w:r>
@@ -22206,7 +22530,7 @@
               <w:pStyle w:val="Compact"/>
               <w:numPr>
                 <w:ilvl w:val="0"/>
-                <w:numId w:val="1020"/>
+                <w:numId w:val="1024"/>
               </w:numPr>
             </w:pPr>
             <w:r>
@@ -22218,7 +22542,7 @@
               <w:pStyle w:val="Compact"/>
               <w:numPr>
                 <w:ilvl w:val="0"/>
-                <w:numId w:val="1020"/>
+                <w:numId w:val="1024"/>
               </w:numPr>
             </w:pPr>
             <w:r>
@@ -22904,8 +23228,8 @@
         </w:tc>
       </w:tr>
     </w:tbl>
-    <w:bookmarkEnd w:id="101"/>
-    <w:bookmarkStart w:id="102" w:name="monitoring-and-response-3"/>
+    <w:bookmarkEnd w:id="104"/>
+    <w:bookmarkStart w:id="105" w:name="monitoring-and-response-3"/>
     <w:p>
       <w:pPr>
         <w:pStyle w:val="Heading3"/>
@@ -23164,7 +23488,7 @@
               <w:pStyle w:val="Compact"/>
               <w:numPr>
                 <w:ilvl w:val="0"/>
-                <w:numId w:val="1021"/>
+                <w:numId w:val="1025"/>
               </w:numPr>
             </w:pPr>
             <w:r>
@@ -23176,7 +23500,7 @@
               <w:pStyle w:val="Compact"/>
               <w:numPr>
                 <w:ilvl w:val="0"/>
-                <w:numId w:val="1021"/>
+                <w:numId w:val="1025"/>
               </w:numPr>
             </w:pPr>
             <w:r>
@@ -23188,7 +23512,7 @@
               <w:pStyle w:val="Compact"/>
               <w:numPr>
                 <w:ilvl w:val="0"/>
-                <w:numId w:val="1021"/>
+                <w:numId w:val="1025"/>
               </w:numPr>
             </w:pPr>
             <w:r>
@@ -23200,7 +23524,7 @@
               <w:pStyle w:val="Compact"/>
               <w:numPr>
                 <w:ilvl w:val="0"/>
-                <w:numId w:val="1021"/>
+                <w:numId w:val="1025"/>
               </w:numPr>
             </w:pPr>
             <w:r>
@@ -23212,7 +23536,7 @@
               <w:pStyle w:val="Compact"/>
               <w:numPr>
                 <w:ilvl w:val="0"/>
-                <w:numId w:val="1021"/>
+                <w:numId w:val="1025"/>
               </w:numPr>
             </w:pPr>
             <w:r>
@@ -23622,7 +23946,38 @@
         <w:t xml:space="preserve"> </w:t>
       </w:r>
       <w:r>
-        <w:t xml:space="preserve">has established a Security Operations Centre (SOC) to analyse cyber security events in a timely manner, and a Cyber Security Incident Register,  and Incident Response Plan  to facilitate the response to detected cyber security events in a timely and appropriate manner. This plan includes reporting all incidents to the</w:t>
+        <w:t xml:space="preserve">has established a Security Operations Centre (SOC) to analyse cyber security events in a timely manner, and a</w:t>
+      </w:r>
+      <w:r>
+        <w:t xml:space="preserve"> </w:t>
+      </w:r>
+      <w:hyperlink r:id="rId30">
+        <w:r>
+          <w:rPr>
+            <w:rStyle w:val="Hyperlink"/>
+          </w:rPr>
+          <w:t xml:space="preserve">Cyber Security Incident Register</w:t>
+        </w:r>
+      </w:hyperlink>
+      <w:r>
+        <w:t xml:space="preserve">, and</w:t>
+      </w:r>
+      <w:r>
+        <w:t xml:space="preserve"> </w:t>
+      </w:r>
+      <w:hyperlink r:id="rId30">
+        <w:r>
+          <w:rPr>
+            <w:rStyle w:val="Hyperlink"/>
+          </w:rPr>
+          <w:t xml:space="preserve">Incident Response Plan</w:t>
+        </w:r>
+      </w:hyperlink>
+      <w:r>
+        <w:t xml:space="preserve"> </w:t>
+      </w:r>
+      <w:r>
+        <w:t xml:space="preserve">to facilitate the response to detected cyber security events in a timely and appropriate manner. This plan includes reporting all incidents to the</w:t>
       </w:r>
       <w:r>
         <w:t xml:space="preserve"> </w:t>
@@ -23656,16 +24011,16 @@
         <w:br w:type="page"/>
       </w:r>
     </w:p>
-    <w:bookmarkEnd w:id="102"/>
-    <w:bookmarkEnd w:id="103"/>
-    <w:bookmarkEnd w:id="104"/>
-    <w:bookmarkStart w:id="111" w:name="Xe557595a533917c9c0866764470f06d16e8a864"/>
+    <w:bookmarkEnd w:id="105"/>
+    <w:bookmarkEnd w:id="106"/>
+    <w:bookmarkEnd w:id="107"/>
+    <w:bookmarkStart w:id="114" w:name="Xe557595a533917c9c0866764470f06d16e8a864"/>
     <w:p>
       <w:pPr>
         <w:pStyle w:val="Heading1"/>
       </w:pPr>
       <w:r>
-        <w:t xml:space="preserve">Regular Backups</w:t>
+        <w:t xml:space="preserve">Regular backups</w:t>
       </w:r>
     </w:p>
     <w:tbl>
@@ -23719,7 +24074,7 @@
               <w:pStyle w:val="BodyText"/>
             </w:pPr>
             <w:r>
-              <w:t xml:space="preserve">The Essential Eight sections of a System Security Plan (SSP) should document the Essential Eight Maturity levels associated with implementation of a system. As with other sections of the SSP, information in this section should be documented according to the relevant controls outlined in ASD’s ISM and the SSP Annex.</w:t>
+              <w:t xml:space="preserve">The Essential Eight sections of a System Security Plan (SSP) should document the Essential Eight maturity levels associated with implementation of a system. As with other sections of the SSP, information in this section should be documented according to the relevant controls outlined in ASD’s ISM and the SSP Annex.</w:t>
             </w:r>
           </w:p>
         </w:tc>
@@ -23745,7 +24100,7 @@
               <w:pStyle w:val="BodyText"/>
             </w:pPr>
             <w:r>
-              <w:t xml:space="preserve">When completing the below template, organisations should insert and update information where relevant to ensure it accurately represents the Essential Eight Maturity levels associated with implementation of their system. When complete, remove any instructional boxes throughout.</w:t>
+              <w:t xml:space="preserve">When completing the below template, organisations should insert and update information where relevant to ensure it accurately represents the Essential Eight maturity levels associated with implementation of their system. When complete, remove any instructional boxes throughout.</w:t>
             </w:r>
           </w:p>
         </w:tc>
@@ -23846,7 +24201,7 @@
                   <w:i/>
                   <w:iCs/>
                 </w:rPr>
-                <w:t xml:space="preserve">Essential Eight Maturity Model</w:t>
+                <w:t xml:space="preserve">Essential Eight maturity model</w:t>
               </w:r>
             </w:hyperlink>
             <w:r>
@@ -23879,13 +24234,13 @@
               <w:t xml:space="preserve"> </w:t>
             </w:r>
             <w:r>
-              <w:t xml:space="preserve">any particular Essential Eight Maturity levels, but rather assists organisations in designing and building systems to achieve their desired maturity level based on their own operating context.</w:t>
+              <w:t xml:space="preserve">any particular Essential Eight maturity levels, but rather assists organisations in designing and building systems to achieve their desired maturity level based on their own operating context.</w:t>
             </w:r>
           </w:p>
         </w:tc>
       </w:tr>
     </w:tbl>
-    <w:bookmarkStart w:id="105" w:name="applicability-7"/>
+    <w:bookmarkStart w:id="108" w:name="applicability-7"/>
     <w:p>
       <w:pPr>
         <w:pStyle w:val="Heading2"/>
@@ -23943,8 +24298,8 @@
         <w:t xml:space="preserve">&lt;INSERT ADDITIONAL INFORMATION AS APPROPRIATE&gt;</w:t>
       </w:r>
     </w:p>
-    <w:bookmarkEnd w:id="105"/>
-    <w:bookmarkStart w:id="106" w:name="maturity-level-7"/>
+    <w:bookmarkEnd w:id="108"/>
+    <w:bookmarkStart w:id="109" w:name="maturity-level-7"/>
     <w:p>
       <w:pPr>
         <w:pStyle w:val="Heading2"/>
@@ -24085,8 +24440,8 @@
         </w:tc>
       </w:tr>
     </w:tbl>
-    <w:bookmarkEnd w:id="106"/>
-    <w:bookmarkStart w:id="110" w:name="implementation-7"/>
+    <w:bookmarkEnd w:id="109"/>
+    <w:bookmarkStart w:id="113" w:name="implementation-7"/>
     <w:p>
       <w:pPr>
         <w:pStyle w:val="Heading2"/>
@@ -24095,7 +24450,7 @@
         <w:t xml:space="preserve">Implementation</w:t>
       </w:r>
     </w:p>
-    <w:bookmarkStart w:id="107" w:name="performing-backups"/>
+    <w:bookmarkStart w:id="110" w:name="performing-backups"/>
     <w:p>
       <w:pPr>
         <w:pStyle w:val="Heading3"/>
@@ -24168,7 +24523,7 @@
               <w:pStyle w:val="Compact"/>
               <w:numPr>
                 <w:ilvl w:val="0"/>
-                <w:numId w:val="1022"/>
+                <w:numId w:val="1026"/>
               </w:numPr>
             </w:pPr>
             <w:r>
@@ -24180,7 +24535,7 @@
               <w:pStyle w:val="Compact"/>
               <w:numPr>
                 <w:ilvl w:val="0"/>
-                <w:numId w:val="1022"/>
+                <w:numId w:val="1026"/>
               </w:numPr>
             </w:pPr>
             <w:r>
@@ -24192,7 +24547,7 @@
               <w:pStyle w:val="Compact"/>
               <w:numPr>
                 <w:ilvl w:val="0"/>
-                <w:numId w:val="1022"/>
+                <w:numId w:val="1026"/>
               </w:numPr>
             </w:pPr>
             <w:r>
@@ -24271,8 +24626,8 @@
         <w:t xml:space="preserve">&lt;DESCRIBE APPROACH TO PERFORMING BACKUPS AS APPROPRIATE&gt;</w:t>
       </w:r>
     </w:p>
-    <w:bookmarkEnd w:id="107"/>
-    <w:bookmarkStart w:id="108" w:name="restoring-from-backups"/>
+    <w:bookmarkEnd w:id="110"/>
+    <w:bookmarkStart w:id="111" w:name="restoring-from-backups"/>
     <w:p>
       <w:pPr>
         <w:pStyle w:val="Heading3"/>
@@ -24407,8 +24762,8 @@
         <w:t xml:space="preserve">&lt;DESCRIBE APPROACH TO RESTORING FROM BACKUPS AS APPROPRIATE&gt;</w:t>
       </w:r>
     </w:p>
-    <w:bookmarkEnd w:id="108"/>
-    <w:bookmarkStart w:id="109" w:name="hardening-backups"/>
+    <w:bookmarkEnd w:id="111"/>
+    <w:bookmarkStart w:id="112" w:name="hardening-backups"/>
     <w:p>
       <w:pPr>
         <w:pStyle w:val="Heading3"/>
@@ -25130,9 +25485,9 @@
         <w:t xml:space="preserve">&lt;DESCRIBE APPROACH TO HARDENING BACKUPS AS APPROPRIATE&gt;</w:t>
       </w:r>
     </w:p>
-    <w:bookmarkEnd w:id="109"/>
-    <w:bookmarkEnd w:id="110"/>
-    <w:bookmarkEnd w:id="111"/>
+    <w:bookmarkEnd w:id="112"/>
+    <w:bookmarkEnd w:id="113"/>
+    <w:bookmarkEnd w:id="114"/>
     <w:sectPr>
       <w:headerReference r:id="rId9" w:type="default"/>
       <w:footerReference r:id="rId10" w:type="default"/>
@@ -25928,6 +26283,18 @@
     <w:abstractNumId w:val="991"/>
   </w:num>
   <w:num w:numId="1022">
+    <w:abstractNumId w:val="991"/>
+  </w:num>
+  <w:num w:numId="1023">
+    <w:abstractNumId w:val="991"/>
+  </w:num>
+  <w:num w:numId="1024">
+    <w:abstractNumId w:val="991"/>
+  </w:num>
+  <w:num w:numId="1025">
+    <w:abstractNumId w:val="991"/>
+  </w:num>
+  <w:num w:numId="1026">
     <w:abstractNumId w:val="991"/>
   </w:num>
 </w:numbering>
@@ -29103,297 +29470,4 @@
     </a:ext>
   </a:extLst>
 </a:theme>
-</file>
-
-<file path=customXml/item1.xml><?xml version="1.0" encoding="utf-8"?>
-<ct:contentTypeSchema xmlns:ct="http://schemas.microsoft.com/office/2006/metadata/contentType" xmlns:ma="http://schemas.microsoft.com/office/2006/metadata/properties/metaAttributes" ct:_="" ma:_="" ma:contentTypeName="Document" ma:contentTypeID="0x01010038AF5AF03D1FA34D8C43F58647E63194" ma:contentTypeVersion="18" ma:contentTypeDescription="Create a new document." ma:contentTypeScope="" ma:versionID="b652b46907456b520e0ad6b439878b9f">
-  <xsd:schema xmlns:xsd="http://www.w3.org/2001/XMLSchema" xmlns:xs="http://www.w3.org/2001/XMLSchema" xmlns:p="http://schemas.microsoft.com/office/2006/metadata/properties" xmlns:ns1="http://schemas.microsoft.com/sharepoint/v3" xmlns:ns2="f0ad2f87-0824-4448-a1eb-e3cf4a630cc0" xmlns:ns3="f7e3128a-af52-485e-b08a-df488db80240" targetNamespace="http://schemas.microsoft.com/office/2006/metadata/properties" ma:root="true" ma:fieldsID="b95478d491ae8478e04a1ac7460127eb" ns1:_="" ns2:_="" ns3:_="">
-    <xsd:import namespace="http://schemas.microsoft.com/sharepoint/v3"/>
-    <xsd:import namespace="f0ad2f87-0824-4448-a1eb-e3cf4a630cc0"/>
-    <xsd:import namespace="f7e3128a-af52-485e-b08a-df488db80240"/>
-    <xsd:element name="properties">
-      <xsd:complexType>
-        <xsd:sequence>
-          <xsd:element name="documentManagement">
-            <xsd:complexType>
-              <xsd:all>
-                <xsd:element ref="ns2:MediaServiceMetadata" minOccurs="0"/>
-                <xsd:element ref="ns2:MediaServiceFastMetadata" minOccurs="0"/>
-                <xsd:element ref="ns2:MediaServiceObjectDetectorVersions" minOccurs="0"/>
-                <xsd:element ref="ns3:SharedWithUsers" minOccurs="0"/>
-                <xsd:element ref="ns3:SharedWithDetails" minOccurs="0"/>
-                <xsd:element ref="ns1:_ip_UnifiedCompliancePolicyProperties" minOccurs="0"/>
-                <xsd:element ref="ns1:_ip_UnifiedCompliancePolicyUIAction" minOccurs="0"/>
-                <xsd:element ref="ns2:lcf76f155ced4ddcb4097134ff3c332f" minOccurs="0"/>
-                <xsd:element ref="ns3:TaxCatchAll" minOccurs="0"/>
-                <xsd:element ref="ns2:MediaServiceOCR" minOccurs="0"/>
-                <xsd:element ref="ns2:MediaServiceGenerationTime" minOccurs="0"/>
-                <xsd:element ref="ns2:MediaServiceEventHashCode" minOccurs="0"/>
-                <xsd:element ref="ns2:MediaServiceDateTaken" minOccurs="0"/>
-                <xsd:element ref="ns2:MediaLengthInSeconds" minOccurs="0"/>
-                <xsd:element ref="ns2:MediaServiceSearchProperties" minOccurs="0"/>
-                <xsd:element ref="ns2:MediaServiceLocation" minOccurs="0"/>
-                <xsd:element ref="ns2:ArchivedinObjective" minOccurs="0"/>
-              </xsd:all>
-            </xsd:complexType>
-          </xsd:element>
-        </xsd:sequence>
-      </xsd:complexType>
-    </xsd:element>
-  </xsd:schema>
-  <xsd:schema xmlns:xsd="http://www.w3.org/2001/XMLSchema" xmlns:xs="http://www.w3.org/2001/XMLSchema" xmlns:dms="http://schemas.microsoft.com/office/2006/documentManagement/types" xmlns:pc="http://schemas.microsoft.com/office/infopath/2007/PartnerControls" targetNamespace="http://schemas.microsoft.com/sharepoint/v3" elementFormDefault="qualified">
-    <xsd:import namespace="http://schemas.microsoft.com/office/2006/documentManagement/types"/>
-    <xsd:import namespace="http://schemas.microsoft.com/office/infopath/2007/PartnerControls"/>
-    <xsd:element name="_ip_UnifiedCompliancePolicyProperties" ma:index="13" nillable="true" ma:displayName="Unified Compliance Policy Properties" ma:hidden="true" ma:internalName="_ip_UnifiedCompliancePolicyProperties">
-      <xsd:simpleType>
-        <xsd:restriction base="dms:Note"/>
-      </xsd:simpleType>
-    </xsd:element>
-    <xsd:element name="_ip_UnifiedCompliancePolicyUIAction" ma:index="14" nillable="true" ma:displayName="Unified Compliance Policy UI Action" ma:hidden="true" ma:internalName="_ip_UnifiedCompliancePolicyUIAction">
-      <xsd:simpleType>
-        <xsd:restriction base="dms:Text"/>
-      </xsd:simpleType>
-    </xsd:element>
-  </xsd:schema>
-  <xsd:schema xmlns:xsd="http://www.w3.org/2001/XMLSchema" xmlns:xs="http://www.w3.org/2001/XMLSchema" xmlns:dms="http://schemas.microsoft.com/office/2006/documentManagement/types" xmlns:pc="http://schemas.microsoft.com/office/infopath/2007/PartnerControls" targetNamespace="f0ad2f87-0824-4448-a1eb-e3cf4a630cc0" elementFormDefault="qualified">
-    <xsd:import namespace="http://schemas.microsoft.com/office/2006/documentManagement/types"/>
-    <xsd:import namespace="http://schemas.microsoft.com/office/infopath/2007/PartnerControls"/>
-    <xsd:element name="MediaServiceMetadata" ma:index="8" nillable="true" ma:displayName="MediaServiceMetadata" ma:hidden="true" ma:internalName="MediaServiceMetadata" ma:readOnly="true">
-      <xsd:simpleType>
-        <xsd:restriction base="dms:Note"/>
-      </xsd:simpleType>
-    </xsd:element>
-    <xsd:element name="MediaServiceFastMetadata" ma:index="9" nillable="true" ma:displayName="MediaServiceFastMetadata" ma:hidden="true" ma:internalName="MediaServiceFastMetadata" ma:readOnly="true">
-      <xsd:simpleType>
-        <xsd:restriction base="dms:Note"/>
-      </xsd:simpleType>
-    </xsd:element>
-    <xsd:element name="MediaServiceObjectDetectorVersions" ma:index="10" nillable="true" ma:displayName="MediaServiceObjectDetectorVersions" ma:hidden="true" ma:indexed="true" ma:internalName="MediaServiceObjectDetectorVersions" ma:readOnly="true">
-      <xsd:simpleType>
-        <xsd:restriction base="dms:Text"/>
-      </xsd:simpleType>
-    </xsd:element>
-    <xsd:element name="lcf76f155ced4ddcb4097134ff3c332f" ma:index="16" nillable="true" ma:taxonomy="true" ma:internalName="lcf76f155ced4ddcb4097134ff3c332f" ma:taxonomyFieldName="MediaServiceImageTags" ma:displayName="Image Tags" ma:readOnly="false" ma:fieldId="{5cf76f15-5ced-4ddc-b409-7134ff3c332f}" ma:taxonomyMulti="true" ma:sspId="03f5babd-0f13-4888-ba01-6c77ec70ef45" ma:termSetId="09814cd3-568e-fe90-9814-8d621ff8fb84" ma:anchorId="fba54fb3-c3e1-fe81-a776-ca4b69148c4d" ma:open="true" ma:isKeyword="false">
-      <xsd:complexType>
-        <xsd:sequence>
-          <xsd:element ref="pc:Terms" minOccurs="0" maxOccurs="1"/>
-        </xsd:sequence>
-      </xsd:complexType>
-    </xsd:element>
-    <xsd:element name="MediaServiceOCR" ma:index="18" nillable="true" ma:displayName="Extracted Text" ma:internalName="MediaServiceOCR" ma:readOnly="true">
-      <xsd:simpleType>
-        <xsd:restriction base="dms:Note">
-          <xsd:maxLength value="255"/>
-        </xsd:restriction>
-      </xsd:simpleType>
-    </xsd:element>
-    <xsd:element name="MediaServiceGenerationTime" ma:index="19" nillable="true" ma:displayName="MediaServiceGenerationTime" ma:hidden="true" ma:internalName="MediaServiceGenerationTime" ma:readOnly="true">
-      <xsd:simpleType>
-        <xsd:restriction base="dms:Text"/>
-      </xsd:simpleType>
-    </xsd:element>
-    <xsd:element name="MediaServiceEventHashCode" ma:index="20" nillable="true" ma:displayName="MediaServiceEventHashCode" ma:hidden="true" ma:internalName="MediaServiceEventHashCode" ma:readOnly="true">
-      <xsd:simpleType>
-        <xsd:restriction base="dms:Text"/>
-      </xsd:simpleType>
-    </xsd:element>
-    <xsd:element name="MediaServiceDateTaken" ma:index="21" nillable="true" ma:displayName="MediaServiceDateTaken" ma:hidden="true" ma:indexed="true" ma:internalName="MediaServiceDateTaken" ma:readOnly="true">
-      <xsd:simpleType>
-        <xsd:restriction base="dms:Text"/>
-      </xsd:simpleType>
-    </xsd:element>
-    <xsd:element name="MediaLengthInSeconds" ma:index="22" nillable="true" ma:displayName="MediaLengthInSeconds" ma:hidden="true" ma:internalName="MediaLengthInSeconds" ma:readOnly="true">
-      <xsd:simpleType>
-        <xsd:restriction base="dms:Unknown"/>
-      </xsd:simpleType>
-    </xsd:element>
-    <xsd:element name="MediaServiceSearchProperties" ma:index="23" nillable="true" ma:displayName="MediaServiceSearchProperties" ma:hidden="true" ma:internalName="MediaServiceSearchProperties" ma:readOnly="true">
-      <xsd:simpleType>
-        <xsd:restriction base="dms:Note"/>
-      </xsd:simpleType>
-    </xsd:element>
-    <xsd:element name="MediaServiceLocation" ma:index="24" nillable="true" ma:displayName="Location" ma:indexed="true" ma:internalName="MediaServiceLocation" ma:readOnly="true">
-      <xsd:simpleType>
-        <xsd:restriction base="dms:Text"/>
-      </xsd:simpleType>
-    </xsd:element>
-    <xsd:element name="ArchivedinObjective" ma:index="25" nillable="true" ma:displayName="Archived in Objective " ma:default="0" ma:format="Dropdown" ma:internalName="ArchivedinObjective">
-      <xsd:simpleType>
-        <xsd:restriction base="dms:Boolean"/>
-      </xsd:simpleType>
-    </xsd:element>
-  </xsd:schema>
-  <xsd:schema xmlns:xsd="http://www.w3.org/2001/XMLSchema" xmlns:xs="http://www.w3.org/2001/XMLSchema" xmlns:dms="http://schemas.microsoft.com/office/2006/documentManagement/types" xmlns:pc="http://schemas.microsoft.com/office/infopath/2007/PartnerControls" targetNamespace="f7e3128a-af52-485e-b08a-df488db80240" elementFormDefault="qualified">
-    <xsd:import namespace="http://schemas.microsoft.com/office/2006/documentManagement/types"/>
-    <xsd:import namespace="http://schemas.microsoft.com/office/infopath/2007/PartnerControls"/>
-    <xsd:element name="SharedWithUsers" ma:index="11" nillable="true" ma:displayName="Shared With" ma:internalName="SharedWithUsers" ma:readOnly="true">
-      <xsd:complexType>
-        <xsd:complexContent>
-          <xsd:extension base="dms:UserMulti">
-            <xsd:sequence>
-              <xsd:element name="UserInfo" minOccurs="0" maxOccurs="unbounded">
-                <xsd:complexType>
-                  <xsd:sequence>
-                    <xsd:element name="DisplayName" type="xsd:string" minOccurs="0"/>
-                    <xsd:element name="AccountId" type="dms:UserId" minOccurs="0" nillable="true"/>
-                    <xsd:element name="AccountType" type="xsd:string" minOccurs="0"/>
-                  </xsd:sequence>
-                </xsd:complexType>
-              </xsd:element>
-            </xsd:sequence>
-          </xsd:extension>
-        </xsd:complexContent>
-      </xsd:complexType>
-    </xsd:element>
-    <xsd:element name="SharedWithDetails" ma:index="12" nillable="true" ma:displayName="Shared With Details" ma:internalName="SharedWithDetails" ma:readOnly="true">
-      <xsd:simpleType>
-        <xsd:restriction base="dms:Note">
-          <xsd:maxLength value="255"/>
-        </xsd:restriction>
-      </xsd:simpleType>
-    </xsd:element>
-    <xsd:element name="TaxCatchAll" ma:index="17" nillable="true" ma:displayName="Taxonomy Catch All Column" ma:hidden="true" ma:list="{e630fb0d-7f99-4387-945d-3366dd01f4e2}" ma:internalName="TaxCatchAll" ma:showField="CatchAllData" ma:web="f7e3128a-af52-485e-b08a-df488db80240">
-      <xsd:complexType>
-        <xsd:complexContent>
-          <xsd:extension base="dms:MultiChoiceLookup">
-            <xsd:sequence>
-              <xsd:element name="Value" type="dms:Lookup" maxOccurs="unbounded" minOccurs="0" nillable="true"/>
-            </xsd:sequence>
-          </xsd:extension>
-        </xsd:complexContent>
-      </xsd:complexType>
-    </xsd:element>
-  </xsd:schema>
-  <xsd:schema xmlns="http://schemas.openxmlformats.org/package/2006/metadata/core-properties" xmlns:xsd="http://www.w3.org/2001/XMLSchema" xmlns:xsi="http://www.w3.org/2001/XMLSchema-instance" xmlns:dc="http://purl.org/dc/elements/1.1/" xmlns:dcterms="http://purl.org/dc/terms/" xmlns:odoc="http://schemas.microsoft.com/internal/obd" targetNamespace="http://schemas.openxmlformats.org/package/2006/metadata/core-properties" elementFormDefault="qualified" attributeFormDefault="unqualified" blockDefault="#all">
-    <xsd:import namespace="http://purl.org/dc/elements/1.1/" schemaLocation="http://dublincore.org/schemas/xmls/qdc/2003/04/02/dc.xsd"/>
-    <xsd:import namespace="http://purl.org/dc/terms/" schemaLocation="http://dublincore.org/schemas/xmls/qdc/2003/04/02/dcterms.xsd"/>
-    <xsd:element name="coreProperties" type="CT_coreProperties"/>
-    <xsd:complexType name="CT_coreProperties">
-      <xsd:all>
-        <xsd:element ref="dc:creator" minOccurs="0" maxOccurs="1"/>
-        <xsd:element ref="dcterms:created" minOccurs="0" maxOccurs="1"/>
-        <xsd:element ref="dc:identifier" minOccurs="0" maxOccurs="1"/>
-        <xsd:element name="contentType" minOccurs="0" maxOccurs="1" type="xsd:string" ma:index="0" ma:displayName="Content Type"/>
-        <xsd:element ref="dc:title" minOccurs="0" maxOccurs="1" ma:index="4" ma:displayName="Title"/>
-        <xsd:element ref="dc:subject" minOccurs="0" maxOccurs="1"/>
-        <xsd:element ref="dc:description" minOccurs="0" maxOccurs="1"/>
-        <xsd:element name="keywords" minOccurs="0" maxOccurs="1" type="xsd:string"/>
-        <xsd:element ref="dc:language" minOccurs="0" maxOccurs="1"/>
-        <xsd:element name="category" minOccurs="0" maxOccurs="1" type="xsd:string"/>
-        <xsd:element name="version" minOccurs="0" maxOccurs="1" type="xsd:string"/>
-        <xsd:element name="revision" minOccurs="0" maxOccurs="1" type="xsd:string">
-          <xsd:annotation>
-            <xsd:documentation>
-                        This value indicates the number of saves or revisions. The application is responsible for updating this value after each revision.
-                    </xsd:documentation>
-          </xsd:annotation>
-        </xsd:element>
-        <xsd:element name="lastModifiedBy" minOccurs="0" maxOccurs="1" type="xsd:string"/>
-        <xsd:element ref="dcterms:modified" minOccurs="0" maxOccurs="1"/>
-        <xsd:element name="contentStatus" minOccurs="0" maxOccurs="1" type="xsd:string"/>
-      </xsd:all>
-    </xsd:complexType>
-  </xsd:schema>
-  <xs:schema xmlns:pc="http://schemas.microsoft.com/office/infopath/2007/PartnerControls" xmlns:xs="http://www.w3.org/2001/XMLSchema" targetNamespace="http://schemas.microsoft.com/office/infopath/2007/PartnerControls" elementFormDefault="qualified" attributeFormDefault="unqualified">
-    <xs:element name="Person">
-      <xs:complexType>
-        <xs:sequence>
-          <xs:element ref="pc:DisplayName" minOccurs="0"/>
-          <xs:element ref="pc:AccountId" minOccurs="0"/>
-          <xs:element ref="pc:AccountType" minOccurs="0"/>
-        </xs:sequence>
-      </xs:complexType>
-    </xs:element>
-    <xs:element name="DisplayName" type="xs:string"/>
-    <xs:element name="AccountId" type="xs:string"/>
-    <xs:element name="AccountType" type="xs:string"/>
-    <xs:element name="BDCAssociatedEntity">
-      <xs:complexType>
-        <xs:sequence>
-          <xs:element ref="pc:BDCEntity" minOccurs="0" maxOccurs="unbounded"/>
-        </xs:sequence>
-        <xs:attribute ref="pc:EntityNamespace"/>
-        <xs:attribute ref="pc:EntityName"/>
-        <xs:attribute ref="pc:SystemInstanceName"/>
-        <xs:attribute ref="pc:AssociationName"/>
-      </xs:complexType>
-    </xs:element>
-    <xs:attribute name="EntityNamespace" type="xs:string"/>
-    <xs:attribute name="EntityName" type="xs:string"/>
-    <xs:attribute name="SystemInstanceName" type="xs:string"/>
-    <xs:attribute name="AssociationName" type="xs:string"/>
-    <xs:element name="BDCEntity">
-      <xs:complexType>
-        <xs:sequence>
-          <xs:element ref="pc:EntityDisplayName" minOccurs="0"/>
-          <xs:element ref="pc:EntityInstanceReference" minOccurs="0"/>
-          <xs:element ref="pc:EntityId1" minOccurs="0"/>
-          <xs:element ref="pc:EntityId2" minOccurs="0"/>
-          <xs:element ref="pc:EntityId3" minOccurs="0"/>
-          <xs:element ref="pc:EntityId4" minOccurs="0"/>
-          <xs:element ref="pc:EntityId5" minOccurs="0"/>
-        </xs:sequence>
-      </xs:complexType>
-    </xs:element>
-    <xs:element name="EntityDisplayName" type="xs:string"/>
-    <xs:element name="EntityInstanceReference" type="xs:string"/>
-    <xs:element name="EntityId1" type="xs:string"/>
-    <xs:element name="EntityId2" type="xs:string"/>
-    <xs:element name="EntityId3" type="xs:string"/>
-    <xs:element name="EntityId4" type="xs:string"/>
-    <xs:element name="EntityId5" type="xs:string"/>
-    <xs:element name="Terms">
-      <xs:complexType>
-        <xs:sequence>
-          <xs:element ref="pc:TermInfo" minOccurs="0" maxOccurs="unbounded"/>
-        </xs:sequence>
-      </xs:complexType>
-    </xs:element>
-    <xs:element name="TermInfo">
-      <xs:complexType>
-        <xs:sequence>
-          <xs:element ref="pc:TermName" minOccurs="0"/>
-          <xs:element ref="pc:TermId" minOccurs="0"/>
-        </xs:sequence>
-      </xs:complexType>
-    </xs:element>
-    <xs:element name="TermName" type="xs:string"/>
-    <xs:element name="TermId" type="xs:string"/>
-  </xs:schema>
-</ct:contentTypeSchema>
-</file>
-
-<file path=customXml/item2.xml><?xml version="1.0" encoding="utf-8"?>
-<?mso-contentType ?>
-<FormTemplates xmlns="http://schemas.microsoft.com/sharepoint/v3/contenttype/forms">
-  <Display>DocumentLibraryForm</Display>
-  <Edit>DocumentLibraryForm</Edit>
-  <New>DocumentLibraryForm</New>
-</FormTemplates>
-</file>
-
-<file path=customXml/item3.xml><?xml version="1.0" encoding="utf-8"?>
-<p:properties xmlns:p="http://schemas.microsoft.com/office/2006/metadata/properties" xmlns:xsi="http://www.w3.org/2001/XMLSchema-instance" xmlns:pc="http://schemas.microsoft.com/office/infopath/2007/PartnerControls">
-  <documentManagement>
-    <lcf76f155ced4ddcb4097134ff3c332f xmlns="f0ad2f87-0824-4448-a1eb-e3cf4a630cc0">
-      <Terms xmlns="http://schemas.microsoft.com/office/infopath/2007/PartnerControls"/>
-    </lcf76f155ced4ddcb4097134ff3c332f>
-    <TaxCatchAll xmlns="f7e3128a-af52-485e-b08a-df488db80240" xsi:nil="true"/>
-    <ArchivedinObjective xmlns="f0ad2f87-0824-4448-a1eb-e3cf4a630cc0">false</ArchivedinObjective>
-    <_ip_UnifiedCompliancePolicyUIAction xmlns="http://schemas.microsoft.com/sharepoint/v3" xsi:nil="true"/>
-    <_ip_UnifiedCompliancePolicyProperties xmlns="http://schemas.microsoft.com/sharepoint/v3" xsi:nil="true"/>
-  </documentManagement>
-</p:properties>
-</file>
-
-<file path=customXml/itemProps1.xml><?xml version="1.0" encoding="utf-8"?>
-<ds:datastoreItem xmlns:ds="http://schemas.openxmlformats.org/officeDocument/2006/customXml" ds:itemID="{20298F10-8EB7-40A3-9967-1D4F6DF94755}"/>
-</file>
-
-<file path=customXml/itemProps2.xml><?xml version="1.0" encoding="utf-8"?>
-<ds:datastoreItem xmlns:ds="http://schemas.openxmlformats.org/officeDocument/2006/customXml" ds:itemID="{F4BFF67F-B7B2-45C9-A033-03002E44857A}"/>
-</file>
-
-<file path=customXml/itemProps3.xml><?xml version="1.0" encoding="utf-8"?>
-<ds:datastoreItem xmlns:ds="http://schemas.openxmlformats.org/officeDocument/2006/customXml" ds:itemID="{6FA48FB1-DBBC-4DF4-941F-3E709045E54F}"/>
 </file>
</xml_diff>